<commit_message>
Wednesday class project files
</commit_message>
<xml_diff>
--- a/2-semestre/4a-projeto-pratico-em-sistemas/arquivos_projeto/Doc_Final.docx
+++ b/2-semestre/4a-projeto-pratico-em-sistemas/arquivos_projeto/Doc_Final.docx
@@ -2041,19 +2041,6 @@
           <w:rtl w:val="0"/>
         </w:rPr>
         <w:tab/>
-      </w:r>
-      <w:r>
-        <w:rPr>
-          <w:rFonts w:ascii="Calibri" w:cs="Calibri" w:eastAsia="Calibri" w:hAnsi="Calibri"/>
-          <w:smallCaps w:val="1"/>
-          <w:color w:val="000000"/>
-          <w:sz w:val="22"/>
-          <w:szCs w:val="22"/>
-          <w:u w:val="single"/>
-          <w:shd w:fill="auto" w:val="clear"/>
-          <w:vertAlign w:val="baseline"/>
-          <w:rtl w:val="0"/>
-        </w:rPr>
         <w:t xml:space="preserve">03</w:t>
       </w:r>
       <w:r>
@@ -2183,7 +2170,17 @@
           <w:rtl w:val="0"/>
         </w:rPr>
         <w:tab/>
-        <w:t xml:space="preserve">04</w:t>
+        <w:t xml:space="preserve">0</w:t>
+      </w:r>
+      <w:r>
+        <w:rPr>
+          <w:rFonts w:ascii="Calibri" w:cs="Calibri" w:eastAsia="Calibri" w:hAnsi="Calibri"/>
+          <w:smallCaps w:val="1"/>
+          <w:sz w:val="22"/>
+          <w:szCs w:val="22"/>
+          <w:rtl w:val="0"/>
+        </w:rPr>
+        <w:t xml:space="preserve">5</w:t>
       </w:r>
       <w:r>
         <w:rPr>
@@ -2258,7 +2255,15 @@
           <w:rtl w:val="0"/>
         </w:rPr>
         <w:tab/>
-        <w:t xml:space="preserve">04</w:t>
+        <w:t xml:space="preserve">0</w:t>
+      </w:r>
+      <w:r>
+        <w:rPr>
+          <w:sz w:val="22"/>
+          <w:szCs w:val="22"/>
+          <w:rtl w:val="0"/>
+        </w:rPr>
+        <w:t xml:space="preserve">5</w:t>
       </w:r>
       <w:r>
         <w:rPr>
@@ -2486,7 +2491,17 @@
           <w:rtl w:val="0"/>
         </w:rPr>
         <w:tab/>
-        <w:t xml:space="preserve">05</w:t>
+        <w:t xml:space="preserve">0</w:t>
+      </w:r>
+      <w:r>
+        <w:rPr>
+          <w:rFonts w:ascii="Calibri" w:cs="Calibri" w:eastAsia="Calibri" w:hAnsi="Calibri"/>
+          <w:smallCaps w:val="1"/>
+          <w:sz w:val="22"/>
+          <w:szCs w:val="22"/>
+          <w:rtl w:val="0"/>
+        </w:rPr>
+        <w:t xml:space="preserve">6</w:t>
       </w:r>
       <w:r>
         <w:rPr>
@@ -2561,7 +2576,15 @@
           <w:rtl w:val="0"/>
         </w:rPr>
         <w:tab/>
-        <w:t xml:space="preserve">05</w:t>
+        <w:t xml:space="preserve">0</w:t>
+      </w:r>
+      <w:r>
+        <w:rPr>
+          <w:sz w:val="22"/>
+          <w:szCs w:val="22"/>
+          <w:rtl w:val="0"/>
+        </w:rPr>
+        <w:t xml:space="preserve">6</w:t>
       </w:r>
       <w:r>
         <w:rPr>
@@ -2636,7 +2659,20 @@
           <w:rtl w:val="0"/>
         </w:rPr>
         <w:tab/>
-        <w:t xml:space="preserve">05</w:t>
+        <w:t xml:space="preserve">0</w:t>
+      </w:r>
+      <w:r>
+        <w:rPr>
+          <w:sz w:val="22"/>
+          <w:szCs w:val="22"/>
+          <w:rtl w:val="0"/>
+        </w:rPr>
+        <w:t xml:space="preserve">6</w:t>
+      </w:r>
+      <w:r>
+        <w:rPr>
+          <w:rtl w:val="0"/>
+        </w:rPr>
       </w:r>
     </w:p>
     <w:p>
@@ -2706,7 +2742,20 @@
           <w:rtl w:val="0"/>
         </w:rPr>
         <w:tab/>
-        <w:t xml:space="preserve">06</w:t>
+        <w:t xml:space="preserve">0</w:t>
+      </w:r>
+      <w:r>
+        <w:rPr>
+          <w:sz w:val="22"/>
+          <w:szCs w:val="22"/>
+          <w:rtl w:val="0"/>
+        </w:rPr>
+        <w:t xml:space="preserve">6</w:t>
+      </w:r>
+      <w:r>
+        <w:rPr>
+          <w:rtl w:val="0"/>
+        </w:rPr>
       </w:r>
     </w:p>
     <w:p>
@@ -2776,7 +2825,20 @@
           <w:rtl w:val="0"/>
         </w:rPr>
         <w:tab/>
-        <w:t xml:space="preserve">07</w:t>
+        <w:t xml:space="preserve">0</w:t>
+      </w:r>
+      <w:r>
+        <w:rPr>
+          <w:sz w:val="22"/>
+          <w:szCs w:val="22"/>
+          <w:rtl w:val="0"/>
+        </w:rPr>
+        <w:t xml:space="preserve">7</w:t>
+      </w:r>
+      <w:r>
+        <w:rPr>
+          <w:rtl w:val="0"/>
+        </w:rPr>
       </w:r>
     </w:p>
     <w:p>
@@ -2846,7 +2908,19 @@
           <w:rtl w:val="0"/>
         </w:rPr>
         <w:tab/>
-        <w:t xml:space="preserve">09</w:t>
+      </w:r>
+      <w:r>
+        <w:rPr>
+          <w:sz w:val="22"/>
+          <w:szCs w:val="22"/>
+          <w:rtl w:val="0"/>
+        </w:rPr>
+        <w:t xml:space="preserve">10</w:t>
+      </w:r>
+      <w:r>
+        <w:rPr>
+          <w:rtl w:val="0"/>
+        </w:rPr>
       </w:r>
     </w:p>
     <w:p>
@@ -2916,7 +2990,15 @@
           <w:rtl w:val="0"/>
         </w:rPr>
         <w:tab/>
-        <w:t xml:space="preserve">13</w:t>
+        <w:t xml:space="preserve">1</w:t>
+      </w:r>
+      <w:r>
+        <w:rPr>
+          <w:sz w:val="22"/>
+          <w:szCs w:val="22"/>
+          <w:rtl w:val="0"/>
+        </w:rPr>
+        <w:t xml:space="preserve">4</w:t>
       </w:r>
       <w:r>
         <w:rPr>
@@ -2994,7 +3076,17 @@
           <w:rtl w:val="0"/>
         </w:rPr>
         <w:tab/>
-        <w:t xml:space="preserve">13</w:t>
+        <w:t xml:space="preserve">1</w:t>
+      </w:r>
+      <w:r>
+        <w:rPr>
+          <w:rFonts w:ascii="Calibri" w:cs="Calibri" w:eastAsia="Calibri" w:hAnsi="Calibri"/>
+          <w:smallCaps w:val="1"/>
+          <w:sz w:val="22"/>
+          <w:szCs w:val="22"/>
+          <w:rtl w:val="0"/>
+        </w:rPr>
+        <w:t xml:space="preserve">5</w:t>
       </w:r>
       <w:r>
         <w:rPr>
@@ -3072,7 +3164,17 @@
           <w:rtl w:val="0"/>
         </w:rPr>
         <w:tab/>
-        <w:t xml:space="preserve">13</w:t>
+        <w:t xml:space="preserve">1</w:t>
+      </w:r>
+      <w:r>
+        <w:rPr>
+          <w:rFonts w:ascii="Calibri" w:cs="Calibri" w:eastAsia="Calibri" w:hAnsi="Calibri"/>
+          <w:smallCaps w:val="1"/>
+          <w:sz w:val="22"/>
+          <w:szCs w:val="22"/>
+          <w:rtl w:val="0"/>
+        </w:rPr>
+        <w:t xml:space="preserve">6</w:t>
       </w:r>
       <w:r>
         <w:rPr>
@@ -3774,6 +3876,226 @@
     </w:p>
     <w:p>
       <w:pPr>
+        <w:numPr>
+          <w:ilvl w:val="0"/>
+          <w:numId w:val="1"/>
+        </w:numPr>
+        <w:tabs>
+          <w:tab w:val="left" w:pos="720"/>
+        </w:tabs>
+        <w:spacing w:after="0" w:afterAutospacing="0" w:before="240" w:line="360" w:lineRule="auto"/>
+        <w:ind w:left="1440" w:right="0" w:hanging="360"/>
+        <w:jc w:val="left"/>
+        <w:rPr>
+          <w:rFonts w:ascii="Arial" w:cs="Arial" w:eastAsia="Arial" w:hAnsi="Arial"/>
+          <w:color w:val="000000"/>
+          <w:sz w:val="24"/>
+          <w:szCs w:val="24"/>
+          <w:u w:val="none"/>
+          <w:shd w:fill="auto" w:val="clear"/>
+          <w:vertAlign w:val="baseline"/>
+        </w:rPr>
+      </w:pPr>
+      <w:r>
+        <w:rPr>
+          <w:rFonts w:ascii="Arial" w:cs="Arial" w:eastAsia="Arial" w:hAnsi="Arial"/>
+          <w:color w:val="000000"/>
+          <w:sz w:val="24"/>
+          <w:szCs w:val="24"/>
+          <w:shd w:fill="auto" w:val="clear"/>
+          <w:vertAlign w:val="baseline"/>
+          <w:rtl w:val="0"/>
+        </w:rPr>
+        <w:t xml:space="preserve">Cadastro de livro: O software permite o usuário cadastrar livros em sua biblioteca.</w:t>
+      </w:r>
+      <w:r>
+        <w:rPr>
+          <w:rtl w:val="0"/>
+        </w:rPr>
+      </w:r>
+    </w:p>
+    <w:p>
+      <w:pPr>
+        <w:numPr>
+          <w:ilvl w:val="0"/>
+          <w:numId w:val="1"/>
+        </w:numPr>
+        <w:tabs>
+          <w:tab w:val="left" w:pos="720"/>
+        </w:tabs>
+        <w:spacing w:after="0" w:afterAutospacing="0" w:before="0" w:beforeAutospacing="0" w:line="360" w:lineRule="auto"/>
+        <w:ind w:left="1440" w:right="0" w:hanging="360"/>
+        <w:jc w:val="left"/>
+        <w:rPr>
+          <w:rFonts w:ascii="Arial" w:cs="Arial" w:eastAsia="Arial" w:hAnsi="Arial"/>
+          <w:color w:val="000000"/>
+          <w:sz w:val="24"/>
+          <w:szCs w:val="24"/>
+          <w:u w:val="none"/>
+          <w:shd w:fill="auto" w:val="clear"/>
+          <w:vertAlign w:val="baseline"/>
+        </w:rPr>
+      </w:pPr>
+      <w:r>
+        <w:rPr>
+          <w:rFonts w:ascii="Arial" w:cs="Arial" w:eastAsia="Arial" w:hAnsi="Arial"/>
+          <w:color w:val="000000"/>
+          <w:sz w:val="24"/>
+          <w:szCs w:val="24"/>
+          <w:shd w:fill="auto" w:val="clear"/>
+          <w:vertAlign w:val="baseline"/>
+          <w:rtl w:val="0"/>
+        </w:rPr>
+        <w:t xml:space="preserve">Marcar livro como lido: O usuário consegue marcar os livros como lido.</w:t>
+      </w:r>
+    </w:p>
+    <w:p>
+      <w:pPr>
+        <w:numPr>
+          <w:ilvl w:val="0"/>
+          <w:numId w:val="1"/>
+        </w:numPr>
+        <w:tabs>
+          <w:tab w:val="left" w:pos="720"/>
+        </w:tabs>
+        <w:spacing w:after="0" w:afterAutospacing="0" w:before="0" w:beforeAutospacing="0" w:line="360" w:lineRule="auto"/>
+        <w:ind w:left="1440" w:right="0" w:hanging="360"/>
+        <w:jc w:val="left"/>
+        <w:rPr>
+          <w:rFonts w:ascii="Arial" w:cs="Arial" w:eastAsia="Arial" w:hAnsi="Arial"/>
+          <w:color w:val="000000"/>
+          <w:sz w:val="24"/>
+          <w:szCs w:val="24"/>
+          <w:u w:val="none"/>
+          <w:shd w:fill="auto" w:val="clear"/>
+          <w:vertAlign w:val="baseline"/>
+        </w:rPr>
+      </w:pPr>
+      <w:r>
+        <w:rPr>
+          <w:rFonts w:ascii="Arial" w:cs="Arial" w:eastAsia="Arial" w:hAnsi="Arial"/>
+          <w:color w:val="000000"/>
+          <w:sz w:val="24"/>
+          <w:szCs w:val="24"/>
+          <w:shd w:fill="auto" w:val="clear"/>
+          <w:vertAlign w:val="baseline"/>
+          <w:rtl w:val="0"/>
+        </w:rPr>
+        <w:t xml:space="preserve">Marcar livro não lido e cadastrar na biblioteca: O software permite o usuário a marcar livros para serem lidos e adicionar em sua biblioteca.</w:t>
+      </w:r>
+    </w:p>
+    <w:p>
+      <w:pPr>
+        <w:numPr>
+          <w:ilvl w:val="0"/>
+          <w:numId w:val="1"/>
+        </w:numPr>
+        <w:tabs>
+          <w:tab w:val="left" w:pos="720"/>
+        </w:tabs>
+        <w:spacing w:after="0" w:afterAutospacing="0" w:before="0" w:beforeAutospacing="0" w:line="360" w:lineRule="auto"/>
+        <w:ind w:left="1440" w:right="0" w:hanging="360"/>
+        <w:jc w:val="left"/>
+        <w:rPr>
+          <w:rFonts w:ascii="Arial" w:cs="Arial" w:eastAsia="Arial" w:hAnsi="Arial"/>
+          <w:color w:val="000000"/>
+          <w:sz w:val="24"/>
+          <w:szCs w:val="24"/>
+          <w:u w:val="none"/>
+          <w:shd w:fill="auto" w:val="clear"/>
+          <w:vertAlign w:val="baseline"/>
+        </w:rPr>
+      </w:pPr>
+      <w:r>
+        <w:rPr>
+          <w:rFonts w:ascii="Arial" w:cs="Arial" w:eastAsia="Arial" w:hAnsi="Arial"/>
+          <w:color w:val="000000"/>
+          <w:sz w:val="24"/>
+          <w:szCs w:val="24"/>
+          <w:shd w:fill="auto" w:val="clear"/>
+          <w:vertAlign w:val="baseline"/>
+          <w:rtl w:val="0"/>
+        </w:rPr>
+        <w:t xml:space="preserve">Pesquisar livros: O software disponibiliza uma barra de pesquisa ao usuário para encontrar livros.</w:t>
+      </w:r>
+    </w:p>
+    <w:p>
+      <w:pPr>
+        <w:numPr>
+          <w:ilvl w:val="0"/>
+          <w:numId w:val="1"/>
+        </w:numPr>
+        <w:tabs>
+          <w:tab w:val="left" w:pos="720"/>
+        </w:tabs>
+        <w:spacing w:after="0" w:afterAutospacing="0" w:before="0" w:beforeAutospacing="0" w:line="360" w:lineRule="auto"/>
+        <w:ind w:left="1440" w:right="0" w:hanging="360"/>
+        <w:jc w:val="left"/>
+        <w:rPr>
+          <w:rFonts w:ascii="Arial" w:cs="Arial" w:eastAsia="Arial" w:hAnsi="Arial"/>
+          <w:color w:val="000000"/>
+          <w:sz w:val="24"/>
+          <w:szCs w:val="24"/>
+          <w:u w:val="none"/>
+          <w:shd w:fill="auto" w:val="clear"/>
+          <w:vertAlign w:val="baseline"/>
+        </w:rPr>
+      </w:pPr>
+      <w:r>
+        <w:rPr>
+          <w:rFonts w:ascii="Arial" w:cs="Arial" w:eastAsia="Arial" w:hAnsi="Arial"/>
+          <w:color w:val="000000"/>
+          <w:sz w:val="24"/>
+          <w:szCs w:val="24"/>
+          <w:shd w:fill="auto" w:val="clear"/>
+          <w:vertAlign w:val="baseline"/>
+          <w:rtl w:val="0"/>
+        </w:rPr>
+        <w:t xml:space="preserve">Remover livro: Usuário consegue remover livros da sua biblioteca.</w:t>
+      </w:r>
+    </w:p>
+    <w:p>
+      <w:pPr>
+        <w:numPr>
+          <w:ilvl w:val="0"/>
+          <w:numId w:val="1"/>
+        </w:numPr>
+        <w:tabs>
+          <w:tab w:val="left" w:pos="720"/>
+        </w:tabs>
+        <w:spacing w:after="480" w:before="0" w:beforeAutospacing="0" w:line="360" w:lineRule="auto"/>
+        <w:ind w:left="1440" w:right="0" w:hanging="360"/>
+        <w:jc w:val="left"/>
+        <w:rPr>
+          <w:rFonts w:ascii="Arial" w:cs="Arial" w:eastAsia="Arial" w:hAnsi="Arial"/>
+          <w:color w:val="000000"/>
+          <w:sz w:val="24"/>
+          <w:szCs w:val="24"/>
+          <w:u w:val="none"/>
+          <w:shd w:fill="auto" w:val="clear"/>
+          <w:vertAlign w:val="baseline"/>
+        </w:rPr>
+      </w:pPr>
+      <w:r>
+        <w:rPr>
+          <w:rFonts w:ascii="Arial" w:cs="Arial" w:eastAsia="Arial" w:hAnsi="Arial"/>
+          <w:color w:val="000000"/>
+          <w:sz w:val="24"/>
+          <w:szCs w:val="24"/>
+          <w:shd w:fill="auto" w:val="clear"/>
+          <w:vertAlign w:val="baseline"/>
+          <w:rtl w:val="0"/>
+        </w:rPr>
+        <w:t xml:space="preserve">Adicionar imagem de capa do livro: Ferramenta para adicionar imagem de capa do livro.</w:t>
+      </w:r>
+      <w:r>
+        <w:rPr>
+          <w:rtl w:val="0"/>
+        </w:rPr>
+      </w:r>
+    </w:p>
+    <w:p>
+      <w:pPr>
         <w:tabs>
           <w:tab w:val="left" w:pos="720"/>
         </w:tabs>
@@ -3781,161 +4103,6 @@
         <w:ind w:left="720" w:right="0" w:firstLine="0"/>
         <w:jc w:val="left"/>
         <w:rPr>
-          <w:rFonts w:ascii="Arial" w:cs="Arial" w:eastAsia="Arial" w:hAnsi="Arial"/>
-          <w:color w:val="000000"/>
-          <w:sz w:val="24"/>
-          <w:szCs w:val="24"/>
-          <w:shd w:fill="auto" w:val="clear"/>
-          <w:vertAlign w:val="baseline"/>
-        </w:rPr>
-      </w:pPr>
-      <w:r>
-        <w:rPr>
-          <w:rFonts w:ascii="Arial" w:cs="Arial" w:eastAsia="Arial" w:hAnsi="Arial"/>
-          <w:color w:val="000000"/>
-          <w:sz w:val="24"/>
-          <w:szCs w:val="24"/>
-          <w:shd w:fill="auto" w:val="clear"/>
-          <w:vertAlign w:val="baseline"/>
-          <w:rtl w:val="0"/>
-        </w:rPr>
-        <w:tab/>
-        <w:t xml:space="preserve">- Cadastro de livro: O software permite o usuário cadastrar livros em sua biblioteca.</w:t>
-      </w:r>
-    </w:p>
-    <w:p>
-      <w:pPr>
-        <w:tabs>
-          <w:tab w:val="left" w:pos="720"/>
-        </w:tabs>
-        <w:spacing w:after="480" w:before="240" w:line="360" w:lineRule="auto"/>
-        <w:ind w:left="720" w:right="0" w:firstLine="0"/>
-        <w:jc w:val="left"/>
-        <w:rPr>
-          <w:rFonts w:ascii="Arial" w:cs="Arial" w:eastAsia="Arial" w:hAnsi="Arial"/>
-          <w:color w:val="000000"/>
-          <w:sz w:val="24"/>
-          <w:szCs w:val="24"/>
-          <w:shd w:fill="auto" w:val="clear"/>
-          <w:vertAlign w:val="baseline"/>
-        </w:rPr>
-      </w:pPr>
-      <w:r>
-        <w:rPr>
-          <w:rFonts w:ascii="Arial" w:cs="Arial" w:eastAsia="Arial" w:hAnsi="Arial"/>
-          <w:color w:val="000000"/>
-          <w:sz w:val="24"/>
-          <w:szCs w:val="24"/>
-          <w:shd w:fill="auto" w:val="clear"/>
-          <w:vertAlign w:val="baseline"/>
-          <w:rtl w:val="0"/>
-        </w:rPr>
-        <w:tab/>
-        <w:t xml:space="preserve">- Marcar livro como lido: O usuário consegue marcar os livros como lido.</w:t>
-      </w:r>
-    </w:p>
-    <w:p>
-      <w:pPr>
-        <w:tabs>
-          <w:tab w:val="left" w:pos="720"/>
-        </w:tabs>
-        <w:spacing w:after="480" w:before="240" w:line="360" w:lineRule="auto"/>
-        <w:ind w:left="720" w:right="0" w:firstLine="0"/>
-        <w:jc w:val="left"/>
-        <w:rPr>
-          <w:rFonts w:ascii="Arial" w:cs="Arial" w:eastAsia="Arial" w:hAnsi="Arial"/>
-          <w:color w:val="000000"/>
-          <w:sz w:val="24"/>
-          <w:szCs w:val="24"/>
-          <w:shd w:fill="auto" w:val="clear"/>
-          <w:vertAlign w:val="baseline"/>
-        </w:rPr>
-      </w:pPr>
-      <w:r>
-        <w:rPr>
-          <w:rFonts w:ascii="Arial" w:cs="Arial" w:eastAsia="Arial" w:hAnsi="Arial"/>
-          <w:color w:val="000000"/>
-          <w:sz w:val="24"/>
-          <w:szCs w:val="24"/>
-          <w:shd w:fill="auto" w:val="clear"/>
-          <w:vertAlign w:val="baseline"/>
-          <w:rtl w:val="0"/>
-        </w:rPr>
-        <w:tab/>
-        <w:t xml:space="preserve">- Marcar livro não lido e cadastrar na biblioteca: O software permite o usuário a marcar livros para serem lidos e adicionar em sua biblioteca.</w:t>
-      </w:r>
-    </w:p>
-    <w:p>
-      <w:pPr>
-        <w:tabs>
-          <w:tab w:val="left" w:pos="720"/>
-        </w:tabs>
-        <w:spacing w:after="480" w:before="240" w:line="360" w:lineRule="auto"/>
-        <w:ind w:left="720" w:right="0" w:firstLine="0"/>
-        <w:jc w:val="left"/>
-        <w:rPr>
-          <w:rFonts w:ascii="Arial" w:cs="Arial" w:eastAsia="Arial" w:hAnsi="Arial"/>
-          <w:color w:val="000000"/>
-          <w:sz w:val="24"/>
-          <w:szCs w:val="24"/>
-          <w:shd w:fill="auto" w:val="clear"/>
-          <w:vertAlign w:val="baseline"/>
-        </w:rPr>
-      </w:pPr>
-      <w:r>
-        <w:rPr>
-          <w:rFonts w:ascii="Arial" w:cs="Arial" w:eastAsia="Arial" w:hAnsi="Arial"/>
-          <w:color w:val="000000"/>
-          <w:sz w:val="24"/>
-          <w:szCs w:val="24"/>
-          <w:shd w:fill="auto" w:val="clear"/>
-          <w:vertAlign w:val="baseline"/>
-          <w:rtl w:val="0"/>
-        </w:rPr>
-        <w:tab/>
-        <w:t xml:space="preserve">- Pesquisar livros: O software disponibiliza uma barra de pesquisa ao usuário para encontrar livros.</w:t>
-      </w:r>
-    </w:p>
-    <w:p>
-      <w:pPr>
-        <w:tabs>
-          <w:tab w:val="left" w:pos="720"/>
-        </w:tabs>
-        <w:spacing w:after="480" w:before="240" w:line="360" w:lineRule="auto"/>
-        <w:ind w:left="720" w:right="0" w:firstLine="0"/>
-        <w:jc w:val="left"/>
-        <w:rPr>
-          <w:rFonts w:ascii="Arial" w:cs="Arial" w:eastAsia="Arial" w:hAnsi="Arial"/>
-          <w:color w:val="000000"/>
-          <w:sz w:val="24"/>
-          <w:szCs w:val="24"/>
-          <w:shd w:fill="auto" w:val="clear"/>
-          <w:vertAlign w:val="baseline"/>
-        </w:rPr>
-      </w:pPr>
-      <w:r>
-        <w:rPr>
-          <w:rFonts w:ascii="Arial" w:cs="Arial" w:eastAsia="Arial" w:hAnsi="Arial"/>
-          <w:color w:val="000000"/>
-          <w:sz w:val="24"/>
-          <w:szCs w:val="24"/>
-          <w:shd w:fill="auto" w:val="clear"/>
-          <w:vertAlign w:val="baseline"/>
-          <w:rtl w:val="0"/>
-        </w:rPr>
-        <w:tab/>
-        <w:t xml:space="preserve">- Remover livro: Usuário consegue remover livros da sua biblioteca.</w:t>
-      </w:r>
-    </w:p>
-    <w:p>
-      <w:pPr>
-        <w:tabs>
-          <w:tab w:val="left" w:pos="720"/>
-        </w:tabs>
-        <w:spacing w:after="480" w:before="240" w:line="360" w:lineRule="auto"/>
-        <w:ind w:left="720" w:right="0" w:firstLine="0"/>
-        <w:jc w:val="left"/>
-        <w:rPr>
           <w:rFonts w:ascii="Times New Roman" w:cs="Times New Roman" w:eastAsia="Times New Roman" w:hAnsi="Times New Roman"/>
           <w:b w:val="1"/>
           <w:color w:val="000000"/>
@@ -3948,15 +4115,136 @@
       <w:r>
         <w:rPr>
           <w:rFonts w:ascii="Arial" w:cs="Arial" w:eastAsia="Arial" w:hAnsi="Arial"/>
-          <w:color w:val="000000"/>
-          <w:sz w:val="24"/>
-          <w:szCs w:val="24"/>
-          <w:shd w:fill="auto" w:val="clear"/>
-          <w:vertAlign w:val="baseline"/>
-          <w:rtl w:val="0"/>
-        </w:rPr>
+          <w:b w:val="1"/>
+          <w:sz w:val="24"/>
+          <w:szCs w:val="24"/>
+          <w:rtl w:val="0"/>
+        </w:rPr>
+        <w:t xml:space="preserve">2.2. </w:t>
         <w:tab/>
-        <w:t xml:space="preserve">- Adicionar imagem de capa do livro: Ferramenta para adicionar imagem de capa do livro.</w:t>
+      </w:r>
+      <w:r>
+        <w:rPr>
+          <w:rFonts w:ascii="Arial" w:cs="Arial" w:eastAsia="Arial" w:hAnsi="Arial"/>
+          <w:b w:val="1"/>
+          <w:color w:val="000000"/>
+          <w:sz w:val="24"/>
+          <w:szCs w:val="24"/>
+          <w:shd w:fill="auto" w:val="clear"/>
+          <w:vertAlign w:val="baseline"/>
+          <w:rtl w:val="0"/>
+        </w:rPr>
+        <w:t xml:space="preserve">Requisitos Não Funcionais</w:t>
+      </w:r>
+      <w:r>
+        <w:rPr>
+          <w:rtl w:val="0"/>
+        </w:rPr>
+      </w:r>
+    </w:p>
+    <w:p>
+      <w:pPr>
+        <w:numPr>
+          <w:ilvl w:val="0"/>
+          <w:numId w:val="2"/>
+        </w:numPr>
+        <w:tabs>
+          <w:tab w:val="left" w:pos="720"/>
+        </w:tabs>
+        <w:spacing w:after="0" w:afterAutospacing="0" w:before="240" w:line="360" w:lineRule="auto"/>
+        <w:ind w:left="1440" w:right="0" w:hanging="360"/>
+        <w:jc w:val="left"/>
+        <w:rPr>
+          <w:rFonts w:ascii="Arial" w:cs="Arial" w:eastAsia="Arial" w:hAnsi="Arial"/>
+          <w:color w:val="000000"/>
+          <w:sz w:val="24"/>
+          <w:szCs w:val="24"/>
+          <w:u w:val="none"/>
+          <w:shd w:fill="auto" w:val="clear"/>
+          <w:vertAlign w:val="baseline"/>
+        </w:rPr>
+      </w:pPr>
+      <w:r>
+        <w:rPr>
+          <w:rFonts w:ascii="Arial" w:cs="Arial" w:eastAsia="Arial" w:hAnsi="Arial"/>
+          <w:color w:val="000000"/>
+          <w:sz w:val="24"/>
+          <w:szCs w:val="24"/>
+          <w:shd w:fill="auto" w:val="clear"/>
+          <w:vertAlign w:val="baseline"/>
+          <w:rtl w:val="0"/>
+        </w:rPr>
+        <w:t xml:space="preserve">Cadastro no banco de dados: O sistema cadastra os livros e suas informações, como avaliação, imagem, nome, etc, da biblioteca do usuário no banco de dados.</w:t>
+      </w:r>
+    </w:p>
+    <w:p>
+      <w:pPr>
+        <w:numPr>
+          <w:ilvl w:val="0"/>
+          <w:numId w:val="2"/>
+        </w:numPr>
+        <w:tabs>
+          <w:tab w:val="left" w:pos="720"/>
+        </w:tabs>
+        <w:spacing w:after="0" w:afterAutospacing="0" w:before="0" w:beforeAutospacing="0" w:line="360" w:lineRule="auto"/>
+        <w:ind w:left="1440" w:right="0" w:hanging="360"/>
+        <w:jc w:val="left"/>
+        <w:rPr>
+          <w:rFonts w:ascii="Arial" w:cs="Arial" w:eastAsia="Arial" w:hAnsi="Arial"/>
+          <w:color w:val="000000"/>
+          <w:sz w:val="24"/>
+          <w:szCs w:val="24"/>
+          <w:u w:val="none"/>
+          <w:shd w:fill="auto" w:val="clear"/>
+          <w:vertAlign w:val="baseline"/>
+        </w:rPr>
+      </w:pPr>
+      <w:r>
+        <w:rPr>
+          <w:rFonts w:ascii="Arial" w:cs="Arial" w:eastAsia="Arial" w:hAnsi="Arial"/>
+          <w:color w:val="000000"/>
+          <w:sz w:val="24"/>
+          <w:szCs w:val="24"/>
+          <w:shd w:fill="auto" w:val="clear"/>
+          <w:vertAlign w:val="baseline"/>
+          <w:rtl w:val="0"/>
+        </w:rPr>
+        <w:t xml:space="preserve">Pesquisa de livros no banco de dados: O banco de dados faz uma varredura em si para encontrar o livro que o usuário digitou na barra de pesquisa.</w:t>
+      </w:r>
+    </w:p>
+    <w:p>
+      <w:pPr>
+        <w:numPr>
+          <w:ilvl w:val="0"/>
+          <w:numId w:val="2"/>
+        </w:numPr>
+        <w:tabs>
+          <w:tab w:val="left" w:pos="720"/>
+        </w:tabs>
+        <w:spacing w:after="480" w:before="0" w:beforeAutospacing="0" w:line="360" w:lineRule="auto"/>
+        <w:ind w:left="1440" w:right="0" w:hanging="360"/>
+        <w:jc w:val="left"/>
+        <w:rPr>
+          <w:rFonts w:ascii="Arial" w:cs="Arial" w:eastAsia="Arial" w:hAnsi="Arial"/>
+          <w:color w:val="000000"/>
+          <w:sz w:val="24"/>
+          <w:szCs w:val="24"/>
+          <w:u w:val="none"/>
+          <w:shd w:fill="auto" w:val="clear"/>
+          <w:vertAlign w:val="baseline"/>
+        </w:rPr>
+      </w:pPr>
+      <w:r>
+        <w:rPr>
+          <w:rFonts w:ascii="Arial" w:cs="Arial" w:eastAsia="Arial" w:hAnsi="Arial"/>
+          <w:color w:val="000000"/>
+          <w:sz w:val="24"/>
+          <w:szCs w:val="24"/>
+          <w:shd w:fill="auto" w:val="clear"/>
+          <w:vertAlign w:val="baseline"/>
+          <w:rtl w:val="0"/>
+        </w:rPr>
+        <w:t xml:space="preserve">Exclusão do livro no banco de dados: O sistema exclui do banco de dados o livro selecionado pelo usuário.</w:t>
       </w:r>
       <w:r>
         <w:rPr>
@@ -3981,6 +4269,30 @@
       </w:pPr>
       <w:r>
         <w:rPr>
+          <w:rFonts w:ascii="Arial" w:cs="Arial" w:eastAsia="Arial" w:hAnsi="Arial"/>
+          <w:b w:val="1"/>
+          <w:sz w:val="24"/>
+          <w:szCs w:val="24"/>
+          <w:rtl w:val="0"/>
+        </w:rPr>
+        <w:t xml:space="preserve">2.3.</w:t>
+        <w:tab/>
+      </w:r>
+      <w:r>
+        <w:rPr>
+          <w:rFonts w:ascii="Arial" w:cs="Arial" w:eastAsia="Arial" w:hAnsi="Arial"/>
+          <w:b w:val="1"/>
+          <w:color w:val="000000"/>
+          <w:sz w:val="24"/>
+          <w:szCs w:val="24"/>
+          <w:shd w:fill="auto" w:val="clear"/>
+          <w:vertAlign w:val="baseline"/>
+          <w:rtl w:val="0"/>
+        </w:rPr>
+        <w:t xml:space="preserve">Landing Page</w:t>
+      </w:r>
+      <w:r>
+        <w:rPr>
           <w:rtl w:val="0"/>
         </w:rPr>
       </w:r>
@@ -3990,8 +4302,8 @@
         <w:tabs>
           <w:tab w:val="left" w:pos="720"/>
         </w:tabs>
-        <w:spacing w:after="480" w:before="240" w:line="360" w:lineRule="auto"/>
-        <w:ind w:left="720" w:right="0" w:firstLine="0"/>
+        <w:spacing w:after="480" w:before="240" w:line="240" w:lineRule="auto"/>
+        <w:ind w:left="0" w:right="0" w:firstLine="0"/>
         <w:jc w:val="left"/>
         <w:rPr>
           <w:rFonts w:ascii="Times New Roman" w:cs="Times New Roman" w:eastAsia="Times New Roman" w:hAnsi="Times New Roman"/>
@@ -4005,126 +4317,360 @@
       </w:pPr>
       <w:r>
         <w:rPr>
-          <w:rFonts w:ascii="Arial" w:cs="Arial" w:eastAsia="Arial" w:hAnsi="Arial"/>
-          <w:b w:val="1"/>
-          <w:sz w:val="24"/>
-          <w:szCs w:val="24"/>
-          <w:rtl w:val="0"/>
-        </w:rPr>
-        <w:t xml:space="preserve">2.2. </w:t>
-        <w:tab/>
-      </w:r>
-      <w:r>
-        <w:rPr>
-          <w:rFonts w:ascii="Arial" w:cs="Arial" w:eastAsia="Arial" w:hAnsi="Arial"/>
-          <w:b w:val="1"/>
-          <w:color w:val="000000"/>
-          <w:sz w:val="24"/>
-          <w:szCs w:val="24"/>
-          <w:shd w:fill="auto" w:val="clear"/>
-          <w:vertAlign w:val="baseline"/>
-          <w:rtl w:val="0"/>
-        </w:rPr>
-        <w:t xml:space="preserve">Requisitos Não Funcionais</w:t>
-      </w:r>
-      <w:r>
-        <w:rPr>
-          <w:rtl w:val="0"/>
-        </w:rPr>
-      </w:r>
-    </w:p>
-    <w:p>
-      <w:pPr>
-        <w:tabs>
-          <w:tab w:val="left" w:pos="720"/>
-        </w:tabs>
-        <w:spacing w:after="480" w:before="240" w:line="360" w:lineRule="auto"/>
-        <w:ind w:left="720" w:right="0" w:firstLine="0"/>
-        <w:jc w:val="left"/>
-        <w:rPr>
-          <w:rFonts w:ascii="Arial" w:cs="Arial" w:eastAsia="Arial" w:hAnsi="Arial"/>
-          <w:color w:val="000000"/>
-          <w:sz w:val="24"/>
-          <w:szCs w:val="24"/>
-          <w:shd w:fill="auto" w:val="clear"/>
-          <w:vertAlign w:val="baseline"/>
-        </w:rPr>
-      </w:pPr>
-      <w:r>
-        <w:rPr>
-          <w:rFonts w:ascii="Arial" w:cs="Arial" w:eastAsia="Arial" w:hAnsi="Arial"/>
-          <w:color w:val="000000"/>
-          <w:sz w:val="24"/>
-          <w:szCs w:val="24"/>
-          <w:shd w:fill="auto" w:val="clear"/>
-          <w:vertAlign w:val="baseline"/>
-          <w:rtl w:val="0"/>
-        </w:rPr>
-        <w:tab/>
-        <w:t xml:space="preserve">- Cadastro no banco de dados: O sistema cadastra os livros e suas informações, como avaliação, imagem, nome, etc, da biblioteca do usuário no banco de dados.</w:t>
-      </w:r>
-    </w:p>
-    <w:p>
-      <w:pPr>
-        <w:tabs>
-          <w:tab w:val="left" w:pos="720"/>
-        </w:tabs>
-        <w:spacing w:after="480" w:before="240" w:line="360" w:lineRule="auto"/>
-        <w:ind w:left="720" w:right="0" w:firstLine="0"/>
-        <w:jc w:val="left"/>
-        <w:rPr>
-          <w:rFonts w:ascii="Arial" w:cs="Arial" w:eastAsia="Arial" w:hAnsi="Arial"/>
-          <w:color w:val="000000"/>
-          <w:sz w:val="24"/>
-          <w:szCs w:val="24"/>
-          <w:shd w:fill="auto" w:val="clear"/>
-          <w:vertAlign w:val="baseline"/>
-        </w:rPr>
-      </w:pPr>
-      <w:r>
-        <w:rPr>
-          <w:rFonts w:ascii="Arial" w:cs="Arial" w:eastAsia="Arial" w:hAnsi="Arial"/>
-          <w:color w:val="000000"/>
-          <w:sz w:val="24"/>
-          <w:szCs w:val="24"/>
-          <w:shd w:fill="auto" w:val="clear"/>
-          <w:vertAlign w:val="baseline"/>
-          <w:rtl w:val="0"/>
-        </w:rPr>
-        <w:tab/>
-        <w:t xml:space="preserve">- Pesquisa de livros no banco de dados: O banco de dados faz uma varredura em si para encontrar o livro que o usuário digitou na barra de pesquisa.</w:t>
-      </w:r>
-    </w:p>
-    <w:p>
-      <w:pPr>
-        <w:tabs>
-          <w:tab w:val="left" w:pos="720"/>
-        </w:tabs>
-        <w:spacing w:after="480" w:before="240" w:line="360" w:lineRule="auto"/>
-        <w:ind w:left="720" w:right="0" w:firstLine="0"/>
-        <w:jc w:val="left"/>
-        <w:rPr>
-          <w:rFonts w:ascii="Times New Roman" w:cs="Times New Roman" w:eastAsia="Times New Roman" w:hAnsi="Times New Roman"/>
-          <w:b w:val="1"/>
-          <w:color w:val="000000"/>
+          <w:b w:val="1"/>
           <w:sz w:val="28"/>
           <w:szCs w:val="28"/>
-          <w:shd w:fill="auto" w:val="clear"/>
-          <w:vertAlign w:val="baseline"/>
-        </w:rPr>
-      </w:pPr>
-      <w:r>
-        <w:rPr>
-          <w:rFonts w:ascii="Arial" w:cs="Arial" w:eastAsia="Arial" w:hAnsi="Arial"/>
-          <w:color w:val="000000"/>
-          <w:sz w:val="24"/>
-          <w:szCs w:val="24"/>
-          <w:shd w:fill="auto" w:val="clear"/>
-          <w:vertAlign w:val="baseline"/>
-          <w:rtl w:val="0"/>
-        </w:rPr>
-        <w:tab/>
-        <w:t xml:space="preserve">- Exclusão do livro no banco de dados: O sistema exclui do banco de dados o livro selecionado pelo usuário.</w:t>
+        </w:rPr>
+        <w:drawing>
+          <wp:inline distB="114300" distT="114300" distL="114300" distR="114300">
+            <wp:extent cx="5943600" cy="3340100"/>
+            <wp:effectExtent b="0" l="0" r="0" t="0"/>
+            <wp:docPr id="1" name="image2.png"/>
+            <a:graphic>
+              <a:graphicData uri="http://schemas.openxmlformats.org/drawingml/2006/picture">
+                <pic:pic>
+                  <pic:nvPicPr>
+                    <pic:cNvPr id="0" name="image2.png"/>
+                    <pic:cNvPicPr preferRelativeResize="0"/>
+                  </pic:nvPicPr>
+                  <pic:blipFill>
+                    <a:blip r:embed="rId6"/>
+                    <a:srcRect b="0" l="0" r="0" t="0"/>
+                    <a:stretch>
+                      <a:fillRect/>
+                    </a:stretch>
+                  </pic:blipFill>
+                  <pic:spPr>
+                    <a:xfrm>
+                      <a:off x="0" y="0"/>
+                      <a:ext cx="5943600" cy="3340100"/>
+                    </a:xfrm>
+                    <a:prstGeom prst="rect"/>
+                    <a:ln/>
+                  </pic:spPr>
+                </pic:pic>
+              </a:graphicData>
+            </a:graphic>
+          </wp:inline>
+        </w:drawing>
+      </w:r>
+      <w:r>
+        <w:rPr>
+          <w:rtl w:val="0"/>
+        </w:rPr>
+      </w:r>
+    </w:p>
+    <w:p>
+      <w:pPr>
+        <w:tabs>
+          <w:tab w:val="left" w:pos="720"/>
+        </w:tabs>
+        <w:spacing w:after="480" w:before="240" w:line="240" w:lineRule="auto"/>
+        <w:ind w:left="0" w:right="0" w:firstLine="0"/>
+        <w:jc w:val="center"/>
+        <w:rPr>
+          <w:rFonts w:ascii="Arial" w:cs="Arial" w:eastAsia="Arial" w:hAnsi="Arial"/>
+          <w:sz w:val="24"/>
+          <w:szCs w:val="24"/>
+        </w:rPr>
+      </w:pPr>
+      <w:r>
+        <w:rPr>
+          <w:rFonts w:ascii="Arial" w:cs="Arial" w:eastAsia="Arial" w:hAnsi="Arial"/>
+          <w:sz w:val="24"/>
+          <w:szCs w:val="24"/>
+          <w:rtl w:val="0"/>
+        </w:rPr>
+        <w:t xml:space="preserve">Figura 1. Início da página.</w:t>
+      </w:r>
+    </w:p>
+    <w:p>
+      <w:pPr>
+        <w:tabs>
+          <w:tab w:val="left" w:pos="720"/>
+        </w:tabs>
+        <w:spacing w:after="480" w:before="240" w:line="240" w:lineRule="auto"/>
+        <w:ind w:left="0" w:right="0" w:firstLine="0"/>
+        <w:jc w:val="left"/>
+        <w:rPr>
+          <w:rFonts w:ascii="Times New Roman" w:cs="Times New Roman" w:eastAsia="Times New Roman" w:hAnsi="Times New Roman"/>
+          <w:b w:val="1"/>
+          <w:color w:val="000000"/>
+          <w:sz w:val="28"/>
+          <w:szCs w:val="28"/>
+          <w:shd w:fill="auto" w:val="clear"/>
+          <w:vertAlign w:val="baseline"/>
+        </w:rPr>
+      </w:pPr>
+      <w:r>
+        <w:rPr>
+          <w:rFonts w:ascii="Arial" w:cs="Arial" w:eastAsia="Arial" w:hAnsi="Arial"/>
+          <w:sz w:val="24"/>
+          <w:szCs w:val="24"/>
+        </w:rPr>
+        <w:drawing>
+          <wp:inline distB="114300" distT="114300" distL="114300" distR="114300">
+            <wp:extent cx="5943600" cy="3340100"/>
+            <wp:effectExtent b="0" l="0" r="0" t="0"/>
+            <wp:docPr id="4" name="image7.png"/>
+            <a:graphic>
+              <a:graphicData uri="http://schemas.openxmlformats.org/drawingml/2006/picture">
+                <pic:pic>
+                  <pic:nvPicPr>
+                    <pic:cNvPr id="0" name="image7.png"/>
+                    <pic:cNvPicPr preferRelativeResize="0"/>
+                  </pic:nvPicPr>
+                  <pic:blipFill>
+                    <a:blip r:embed="rId7"/>
+                    <a:srcRect b="0" l="0" r="0" t="0"/>
+                    <a:stretch>
+                      <a:fillRect/>
+                    </a:stretch>
+                  </pic:blipFill>
+                  <pic:spPr>
+                    <a:xfrm>
+                      <a:off x="0" y="0"/>
+                      <a:ext cx="5943600" cy="3340100"/>
+                    </a:xfrm>
+                    <a:prstGeom prst="rect"/>
+                    <a:ln/>
+                  </pic:spPr>
+                </pic:pic>
+              </a:graphicData>
+            </a:graphic>
+          </wp:inline>
+        </w:drawing>
+      </w:r>
+      <w:r>
+        <w:rPr>
+          <w:rtl w:val="0"/>
+        </w:rPr>
+      </w:r>
+    </w:p>
+    <w:p>
+      <w:pPr>
+        <w:tabs>
+          <w:tab w:val="left" w:pos="720"/>
+        </w:tabs>
+        <w:spacing w:after="480" w:before="240" w:line="240" w:lineRule="auto"/>
+        <w:ind w:left="0" w:right="0" w:firstLine="0"/>
+        <w:jc w:val="center"/>
+        <w:rPr>
+          <w:rFonts w:ascii="Arial" w:cs="Arial" w:eastAsia="Arial" w:hAnsi="Arial"/>
+          <w:sz w:val="24"/>
+          <w:szCs w:val="24"/>
+        </w:rPr>
+      </w:pPr>
+      <w:r>
+        <w:rPr>
+          <w:rFonts w:ascii="Arial" w:cs="Arial" w:eastAsia="Arial" w:hAnsi="Arial"/>
+          <w:sz w:val="24"/>
+          <w:szCs w:val="24"/>
+          <w:rtl w:val="0"/>
+        </w:rPr>
+        <w:t xml:space="preserve">Figura 2. Interface do aplicativo, detalhando como adicionar o livro, cadastrar e ver a lista de leitura.</w:t>
+      </w:r>
+    </w:p>
+    <w:p>
+      <w:pPr>
+        <w:tabs>
+          <w:tab w:val="left" w:pos="720"/>
+        </w:tabs>
+        <w:spacing w:after="480" w:before="240" w:line="240" w:lineRule="auto"/>
+        <w:ind w:left="0" w:right="0" w:firstLine="0"/>
+        <w:jc w:val="center"/>
+        <w:rPr>
+          <w:rFonts w:ascii="Arial" w:cs="Arial" w:eastAsia="Arial" w:hAnsi="Arial"/>
+          <w:sz w:val="24"/>
+          <w:szCs w:val="24"/>
+        </w:rPr>
+      </w:pPr>
+      <w:r>
+        <w:rPr>
+          <w:rtl w:val="0"/>
+        </w:rPr>
+      </w:r>
+    </w:p>
+    <w:p>
+      <w:pPr>
+        <w:tabs>
+          <w:tab w:val="left" w:pos="720"/>
+        </w:tabs>
+        <w:spacing w:after="480" w:before="240" w:line="240" w:lineRule="auto"/>
+        <w:ind w:left="0" w:right="0" w:firstLine="0"/>
+        <w:jc w:val="left"/>
+        <w:rPr>
+          <w:rFonts w:ascii="Times New Roman" w:cs="Times New Roman" w:eastAsia="Times New Roman" w:hAnsi="Times New Roman"/>
+          <w:b w:val="1"/>
+          <w:color w:val="000000"/>
+          <w:sz w:val="28"/>
+          <w:szCs w:val="28"/>
+          <w:shd w:fill="auto" w:val="clear"/>
+          <w:vertAlign w:val="baseline"/>
+        </w:rPr>
+      </w:pPr>
+      <w:r>
+        <w:rPr>
+          <w:b w:val="1"/>
+          <w:sz w:val="28"/>
+          <w:szCs w:val="28"/>
+        </w:rPr>
+        <w:drawing>
+          <wp:inline distB="114300" distT="114300" distL="114300" distR="114300">
+            <wp:extent cx="5943600" cy="3340100"/>
+            <wp:effectExtent b="0" l="0" r="0" t="0"/>
+            <wp:docPr id="6" name="image3.png"/>
+            <a:graphic>
+              <a:graphicData uri="http://schemas.openxmlformats.org/drawingml/2006/picture">
+                <pic:pic>
+                  <pic:nvPicPr>
+                    <pic:cNvPr id="0" name="image3.png"/>
+                    <pic:cNvPicPr preferRelativeResize="0"/>
+                  </pic:nvPicPr>
+                  <pic:blipFill>
+                    <a:blip r:embed="rId8"/>
+                    <a:srcRect b="0" l="0" r="0" t="0"/>
+                    <a:stretch>
+                      <a:fillRect/>
+                    </a:stretch>
+                  </pic:blipFill>
+                  <pic:spPr>
+                    <a:xfrm>
+                      <a:off x="0" y="0"/>
+                      <a:ext cx="5943600" cy="3340100"/>
+                    </a:xfrm>
+                    <a:prstGeom prst="rect"/>
+                    <a:ln/>
+                  </pic:spPr>
+                </pic:pic>
+              </a:graphicData>
+            </a:graphic>
+          </wp:inline>
+        </w:drawing>
+      </w:r>
+      <w:r>
+        <w:rPr>
+          <w:rtl w:val="0"/>
+        </w:rPr>
+      </w:r>
+    </w:p>
+    <w:p>
+      <w:pPr>
+        <w:tabs>
+          <w:tab w:val="left" w:pos="720"/>
+        </w:tabs>
+        <w:spacing w:after="480" w:before="240" w:line="240" w:lineRule="auto"/>
+        <w:ind w:left="0" w:right="0" w:firstLine="0"/>
+        <w:jc w:val="center"/>
+        <w:rPr>
+          <w:rFonts w:ascii="Arial" w:cs="Arial" w:eastAsia="Arial" w:hAnsi="Arial"/>
+          <w:color w:val="000000"/>
+          <w:sz w:val="24"/>
+          <w:szCs w:val="24"/>
+          <w:shd w:fill="auto" w:val="clear"/>
+          <w:vertAlign w:val="baseline"/>
+        </w:rPr>
+      </w:pPr>
+      <w:r>
+        <w:rPr>
+          <w:rFonts w:ascii="Arial" w:cs="Arial" w:eastAsia="Arial" w:hAnsi="Arial"/>
+          <w:sz w:val="24"/>
+          <w:szCs w:val="24"/>
+          <w:rtl w:val="0"/>
+        </w:rPr>
+        <w:t xml:space="preserve">Figura 3. Explicação para o usuário sobre o aplicativo.</w:t>
+      </w:r>
+      <w:r>
+        <w:rPr>
+          <w:rtl w:val="0"/>
+        </w:rPr>
+      </w:r>
+    </w:p>
+    <w:p>
+      <w:pPr>
+        <w:tabs>
+          <w:tab w:val="left" w:pos="720"/>
+        </w:tabs>
+        <w:spacing w:after="480" w:before="240" w:line="240" w:lineRule="auto"/>
+        <w:ind w:left="0" w:right="0" w:firstLine="0"/>
+        <w:jc w:val="left"/>
+        <w:rPr>
+          <w:rFonts w:ascii="Times New Roman" w:cs="Times New Roman" w:eastAsia="Times New Roman" w:hAnsi="Times New Roman"/>
+          <w:b w:val="1"/>
+          <w:color w:val="000000"/>
+          <w:sz w:val="28"/>
+          <w:szCs w:val="28"/>
+          <w:shd w:fill="auto" w:val="clear"/>
+          <w:vertAlign w:val="baseline"/>
+        </w:rPr>
+      </w:pPr>
+      <w:r>
+        <w:rPr>
+          <w:b w:val="1"/>
+          <w:sz w:val="28"/>
+          <w:szCs w:val="28"/>
+        </w:rPr>
+        <w:drawing>
+          <wp:inline distB="114300" distT="114300" distL="114300" distR="114300">
+            <wp:extent cx="5943600" cy="3340100"/>
+            <wp:effectExtent b="0" l="0" r="0" t="0"/>
+            <wp:docPr id="2" name="image6.png"/>
+            <a:graphic>
+              <a:graphicData uri="http://schemas.openxmlformats.org/drawingml/2006/picture">
+                <pic:pic>
+                  <pic:nvPicPr>
+                    <pic:cNvPr id="0" name="image6.png"/>
+                    <pic:cNvPicPr preferRelativeResize="0"/>
+                  </pic:nvPicPr>
+                  <pic:blipFill>
+                    <a:blip r:embed="rId9"/>
+                    <a:srcRect b="0" l="0" r="0" t="0"/>
+                    <a:stretch>
+                      <a:fillRect/>
+                    </a:stretch>
+                  </pic:blipFill>
+                  <pic:spPr>
+                    <a:xfrm>
+                      <a:off x="0" y="0"/>
+                      <a:ext cx="5943600" cy="3340100"/>
+                    </a:xfrm>
+                    <a:prstGeom prst="rect"/>
+                    <a:ln/>
+                  </pic:spPr>
+                </pic:pic>
+              </a:graphicData>
+            </a:graphic>
+          </wp:inline>
+        </w:drawing>
+      </w:r>
+      <w:r>
+        <w:rPr>
+          <w:rtl w:val="0"/>
+        </w:rPr>
+      </w:r>
+    </w:p>
+    <w:p>
+      <w:pPr>
+        <w:tabs>
+          <w:tab w:val="left" w:pos="720"/>
+        </w:tabs>
+        <w:spacing w:after="480" w:before="240" w:lineRule="auto"/>
+        <w:jc w:val="center"/>
+        <w:rPr>
+          <w:rFonts w:ascii="Arial" w:cs="Arial" w:eastAsia="Arial" w:hAnsi="Arial"/>
+          <w:b w:val="1"/>
+          <w:sz w:val="24"/>
+          <w:szCs w:val="24"/>
+        </w:rPr>
+      </w:pPr>
+      <w:r>
+        <w:rPr>
+          <w:rFonts w:ascii="Arial" w:cs="Arial" w:eastAsia="Arial" w:hAnsi="Arial"/>
+          <w:sz w:val="24"/>
+          <w:szCs w:val="24"/>
+          <w:rtl w:val="0"/>
+        </w:rPr>
+        <w:t xml:space="preserve">Figura 4. Tecnologias usadas no projeto.</w:t>
       </w:r>
       <w:r>
         <w:rPr>
@@ -4149,6 +4695,462 @@
       </w:pPr>
       <w:r>
         <w:rPr>
+          <w:rFonts w:ascii="Arial" w:cs="Arial" w:eastAsia="Arial" w:hAnsi="Arial"/>
+          <w:b w:val="1"/>
+          <w:sz w:val="24"/>
+          <w:szCs w:val="24"/>
+          <w:rtl w:val="0"/>
+        </w:rPr>
+        <w:t xml:space="preserve">2.5. </w:t>
+        <w:tab/>
+      </w:r>
+      <w:r>
+        <w:rPr>
+          <w:rFonts w:ascii="Arial" w:cs="Arial" w:eastAsia="Arial" w:hAnsi="Arial"/>
+          <w:b w:val="1"/>
+          <w:color w:val="000000"/>
+          <w:sz w:val="24"/>
+          <w:szCs w:val="24"/>
+          <w:shd w:fill="auto" w:val="clear"/>
+          <w:vertAlign w:val="baseline"/>
+          <w:rtl w:val="0"/>
+        </w:rPr>
+        <w:t xml:space="preserve">Prototipação e Projeto Rodando</w:t>
+      </w:r>
+      <w:r>
+        <w:rPr>
+          <w:rtl w:val="0"/>
+        </w:rPr>
+      </w:r>
+    </w:p>
+    <w:p>
+      <w:pPr>
+        <w:tabs>
+          <w:tab w:val="left" w:pos="720"/>
+        </w:tabs>
+        <w:spacing w:after="480" w:before="240" w:line="240" w:lineRule="auto"/>
+        <w:ind w:left="0" w:right="0" w:firstLine="0"/>
+        <w:jc w:val="left"/>
+        <w:rPr/>
+      </w:pPr>
+      <w:r>
+        <w:rPr/>
+        <w:drawing>
+          <wp:inline distB="114300" distT="114300" distL="114300" distR="114300">
+            <wp:extent cx="4680000" cy="6595200"/>
+            <wp:effectExtent b="0" l="0" r="0" t="0"/>
+            <wp:docPr id="8" name="image1.png"/>
+            <a:graphic>
+              <a:graphicData uri="http://schemas.openxmlformats.org/drawingml/2006/picture">
+                <pic:pic>
+                  <pic:nvPicPr>
+                    <pic:cNvPr id="0" name="image1.png"/>
+                    <pic:cNvPicPr preferRelativeResize="0"/>
+                  </pic:nvPicPr>
+                  <pic:blipFill>
+                    <a:blip r:embed="rId10"/>
+                    <a:srcRect b="0" l="0" r="0" t="0"/>
+                    <a:stretch>
+                      <a:fillRect/>
+                    </a:stretch>
+                  </pic:blipFill>
+                  <pic:spPr>
+                    <a:xfrm>
+                      <a:off x="0" y="0"/>
+                      <a:ext cx="4680000" cy="6595200"/>
+                    </a:xfrm>
+                    <a:prstGeom prst="rect"/>
+                    <a:ln/>
+                  </pic:spPr>
+                </pic:pic>
+              </a:graphicData>
+            </a:graphic>
+          </wp:inline>
+        </w:drawing>
+      </w:r>
+      <w:r>
+        <w:rPr>
+          <w:rtl w:val="0"/>
+        </w:rPr>
+      </w:r>
+    </w:p>
+    <w:p>
+      <w:pPr>
+        <w:tabs>
+          <w:tab w:val="left" w:pos="720"/>
+        </w:tabs>
+        <w:spacing w:after="480" w:before="240" w:lineRule="auto"/>
+        <w:jc w:val="center"/>
+        <w:rPr/>
+      </w:pPr>
+      <w:r>
+        <w:rPr>
+          <w:rFonts w:ascii="Arial" w:cs="Arial" w:eastAsia="Arial" w:hAnsi="Arial"/>
+          <w:sz w:val="24"/>
+          <w:szCs w:val="24"/>
+          <w:rtl w:val="0"/>
+        </w:rPr>
+        <w:t xml:space="preserve">Figura 1. Tela de splash -- </w:t>
+      </w:r>
+      <w:r>
+        <w:rPr>
+          <w:rFonts w:ascii="Arial" w:cs="Arial" w:eastAsia="Arial" w:hAnsi="Arial"/>
+          <w:b w:val="1"/>
+          <w:sz w:val="24"/>
+          <w:szCs w:val="24"/>
+          <w:rtl w:val="0"/>
+        </w:rPr>
+        <w:t xml:space="preserve">telas</w:t>
+      </w:r>
+      <w:r>
+        <w:rPr>
+          <w:rFonts w:ascii="Arial" w:cs="Arial" w:eastAsia="Arial" w:hAnsi="Arial"/>
+          <w:sz w:val="24"/>
+          <w:szCs w:val="24"/>
+          <w:rtl w:val="0"/>
+        </w:rPr>
+        <w:t xml:space="preserve"> de aberturas, tecnicamente conhecidas como </w:t>
+      </w:r>
+      <w:r>
+        <w:rPr>
+          <w:rFonts w:ascii="Arial" w:cs="Arial" w:eastAsia="Arial" w:hAnsi="Arial"/>
+          <w:b w:val="1"/>
+          <w:sz w:val="24"/>
+          <w:szCs w:val="24"/>
+          <w:rtl w:val="0"/>
+        </w:rPr>
+        <w:t xml:space="preserve">Splash</w:t>
+      </w:r>
+      <w:r>
+        <w:rPr>
+          <w:rFonts w:ascii="Arial" w:cs="Arial" w:eastAsia="Arial" w:hAnsi="Arial"/>
+          <w:sz w:val="24"/>
+          <w:szCs w:val="24"/>
+          <w:rtl w:val="0"/>
+        </w:rPr>
+        <w:t xml:space="preserve"> Screens, são </w:t>
+      </w:r>
+      <w:r>
+        <w:rPr>
+          <w:rFonts w:ascii="Arial" w:cs="Arial" w:eastAsia="Arial" w:hAnsi="Arial"/>
+          <w:b w:val="1"/>
+          <w:sz w:val="24"/>
+          <w:szCs w:val="24"/>
+          <w:rtl w:val="0"/>
+        </w:rPr>
+        <w:t xml:space="preserve">telas</w:t>
+      </w:r>
+      <w:r>
+        <w:rPr>
+          <w:rFonts w:ascii="Arial" w:cs="Arial" w:eastAsia="Arial" w:hAnsi="Arial"/>
+          <w:sz w:val="24"/>
+          <w:szCs w:val="24"/>
+          <w:rtl w:val="0"/>
+        </w:rPr>
+        <w:t xml:space="preserve"> que são apresentadas ao usuário no primeiro instante em que ele abre a App, justamente para apresentarmos uma marca, ou então realizarmos algum tipo de pré-processamento que exige alguns segundos -- e tela inicial da aplicação.</w:t>
+      </w:r>
+      <w:r>
+        <w:rPr>
+          <w:rtl w:val="0"/>
+        </w:rPr>
+      </w:r>
+    </w:p>
+    <w:p>
+      <w:pPr>
+        <w:tabs>
+          <w:tab w:val="left" w:pos="720"/>
+        </w:tabs>
+        <w:spacing w:after="480" w:before="240" w:lineRule="auto"/>
+        <w:jc w:val="center"/>
+        <w:rPr>
+          <w:rFonts w:ascii="Arial" w:cs="Arial" w:eastAsia="Arial" w:hAnsi="Arial"/>
+          <w:sz w:val="24"/>
+          <w:szCs w:val="24"/>
+        </w:rPr>
+      </w:pPr>
+      <w:r>
+        <w:rPr>
+          <w:rFonts w:ascii="Arial" w:cs="Arial" w:eastAsia="Arial" w:hAnsi="Arial"/>
+          <w:sz w:val="24"/>
+          <w:szCs w:val="24"/>
+        </w:rPr>
+        <w:drawing>
+          <wp:inline distB="114300" distT="114300" distL="114300" distR="114300">
+            <wp:extent cx="4680000" cy="6674400"/>
+            <wp:effectExtent b="0" l="0" r="0" t="0"/>
+            <wp:docPr id="7" name="image5.png"/>
+            <a:graphic>
+              <a:graphicData uri="http://schemas.openxmlformats.org/drawingml/2006/picture">
+                <pic:pic>
+                  <pic:nvPicPr>
+                    <pic:cNvPr id="0" name="image5.png"/>
+                    <pic:cNvPicPr preferRelativeResize="0"/>
+                  </pic:nvPicPr>
+                  <pic:blipFill>
+                    <a:blip r:embed="rId11"/>
+                    <a:srcRect b="0" l="0" r="0" t="0"/>
+                    <a:stretch>
+                      <a:fillRect/>
+                    </a:stretch>
+                  </pic:blipFill>
+                  <pic:spPr>
+                    <a:xfrm>
+                      <a:off x="0" y="0"/>
+                      <a:ext cx="4680000" cy="6674400"/>
+                    </a:xfrm>
+                    <a:prstGeom prst="rect"/>
+                    <a:ln/>
+                  </pic:spPr>
+                </pic:pic>
+              </a:graphicData>
+            </a:graphic>
+          </wp:inline>
+        </w:drawing>
+      </w:r>
+      <w:r>
+        <w:rPr>
+          <w:rtl w:val="0"/>
+        </w:rPr>
+      </w:r>
+    </w:p>
+    <w:p>
+      <w:pPr>
+        <w:tabs>
+          <w:tab w:val="left" w:pos="720"/>
+        </w:tabs>
+        <w:spacing w:after="480" w:before="240" w:lineRule="auto"/>
+        <w:jc w:val="center"/>
+        <w:rPr/>
+      </w:pPr>
+      <w:r>
+        <w:rPr>
+          <w:rFonts w:ascii="Arial" w:cs="Arial" w:eastAsia="Arial" w:hAnsi="Arial"/>
+          <w:sz w:val="24"/>
+          <w:szCs w:val="24"/>
+          <w:rtl w:val="0"/>
+        </w:rPr>
+        <w:t xml:space="preserve">Figura 2. Como adicionar informações e tirando foto do livro a ser adicionado.</w:t>
+      </w:r>
+      <w:r>
+        <w:rPr>
+          <w:rtl w:val="0"/>
+        </w:rPr>
+      </w:r>
+    </w:p>
+    <w:p>
+      <w:pPr>
+        <w:tabs>
+          <w:tab w:val="left" w:pos="720"/>
+        </w:tabs>
+        <w:spacing w:after="480" w:before="240" w:line="240" w:lineRule="auto"/>
+        <w:ind w:left="0" w:right="0" w:firstLine="0"/>
+        <w:jc w:val="left"/>
+        <w:rPr/>
+      </w:pPr>
+      <w:r>
+        <w:rPr>
+          <w:rtl w:val="0"/>
+        </w:rPr>
+      </w:r>
+    </w:p>
+    <w:p>
+      <w:pPr>
+        <w:tabs>
+          <w:tab w:val="left" w:pos="720"/>
+        </w:tabs>
+        <w:spacing w:after="480" w:before="240" w:lineRule="auto"/>
+        <w:jc w:val="center"/>
+        <w:rPr>
+          <w:rFonts w:ascii="Arial" w:cs="Arial" w:eastAsia="Arial" w:hAnsi="Arial"/>
+          <w:sz w:val="24"/>
+          <w:szCs w:val="24"/>
+        </w:rPr>
+      </w:pPr>
+      <w:r>
+        <w:rPr>
+          <w:rtl w:val="0"/>
+        </w:rPr>
+      </w:r>
+    </w:p>
+    <w:p>
+      <w:pPr>
+        <w:tabs>
+          <w:tab w:val="left" w:pos="720"/>
+        </w:tabs>
+        <w:spacing w:after="480" w:before="240" w:lineRule="auto"/>
+        <w:jc w:val="center"/>
+        <w:rPr>
+          <w:rFonts w:ascii="Arial" w:cs="Arial" w:eastAsia="Arial" w:hAnsi="Arial"/>
+          <w:sz w:val="24"/>
+          <w:szCs w:val="24"/>
+        </w:rPr>
+      </w:pPr>
+      <w:r>
+        <w:rPr>
+          <w:rFonts w:ascii="Arial" w:cs="Arial" w:eastAsia="Arial" w:hAnsi="Arial"/>
+          <w:sz w:val="24"/>
+          <w:szCs w:val="24"/>
+        </w:rPr>
+        <w:drawing>
+          <wp:inline distB="114300" distT="114300" distL="114300" distR="114300">
+            <wp:extent cx="4680000" cy="6695743"/>
+            <wp:effectExtent b="0" l="0" r="0" t="0"/>
+            <wp:docPr id="3" name="image8.png"/>
+            <a:graphic>
+              <a:graphicData uri="http://schemas.openxmlformats.org/drawingml/2006/picture">
+                <pic:pic>
+                  <pic:nvPicPr>
+                    <pic:cNvPr id="0" name="image8.png"/>
+                    <pic:cNvPicPr preferRelativeResize="0"/>
+                  </pic:nvPicPr>
+                  <pic:blipFill>
+                    <a:blip r:embed="rId12"/>
+                    <a:srcRect b="0" l="0" r="0" t="0"/>
+                    <a:stretch>
+                      <a:fillRect/>
+                    </a:stretch>
+                  </pic:blipFill>
+                  <pic:spPr>
+                    <a:xfrm>
+                      <a:off x="0" y="0"/>
+                      <a:ext cx="4680000" cy="6695743"/>
+                    </a:xfrm>
+                    <a:prstGeom prst="rect"/>
+                    <a:ln/>
+                  </pic:spPr>
+                </pic:pic>
+              </a:graphicData>
+            </a:graphic>
+          </wp:inline>
+        </w:drawing>
+      </w:r>
+      <w:r>
+        <w:rPr>
+          <w:rtl w:val="0"/>
+        </w:rPr>
+      </w:r>
+    </w:p>
+    <w:p>
+      <w:pPr>
+        <w:tabs>
+          <w:tab w:val="left" w:pos="720"/>
+        </w:tabs>
+        <w:spacing w:after="480" w:before="240" w:lineRule="auto"/>
+        <w:jc w:val="center"/>
+        <w:rPr/>
+      </w:pPr>
+      <w:r>
+        <w:rPr>
+          <w:rFonts w:ascii="Arial" w:cs="Arial" w:eastAsia="Arial" w:hAnsi="Arial"/>
+          <w:sz w:val="24"/>
+          <w:szCs w:val="24"/>
+          <w:rtl w:val="0"/>
+        </w:rPr>
+        <w:t xml:space="preserve">Figura 3. Item já adicionado à lista de leitura e marcação de livro como lido, podendo editar ou excluir o mesmo.</w:t>
+      </w:r>
+      <w:r>
+        <w:rPr>
+          <w:rtl w:val="0"/>
+        </w:rPr>
+      </w:r>
+    </w:p>
+    <w:p>
+      <w:pPr>
+        <w:tabs>
+          <w:tab w:val="left" w:pos="720"/>
+        </w:tabs>
+        <w:spacing w:after="480" w:before="240" w:lineRule="auto"/>
+        <w:jc w:val="center"/>
+        <w:rPr>
+          <w:rFonts w:ascii="Arial" w:cs="Arial" w:eastAsia="Arial" w:hAnsi="Arial"/>
+          <w:sz w:val="24"/>
+          <w:szCs w:val="24"/>
+        </w:rPr>
+      </w:pPr>
+      <w:r>
+        <w:rPr>
+          <w:rtl w:val="0"/>
+        </w:rPr>
+      </w:r>
+    </w:p>
+    <w:p>
+      <w:pPr>
+        <w:tabs>
+          <w:tab w:val="left" w:pos="720"/>
+        </w:tabs>
+        <w:spacing w:after="480" w:before="240" w:lineRule="auto"/>
+        <w:jc w:val="center"/>
+        <w:rPr>
+          <w:rFonts w:ascii="Arial" w:cs="Arial" w:eastAsia="Arial" w:hAnsi="Arial"/>
+          <w:sz w:val="24"/>
+          <w:szCs w:val="24"/>
+        </w:rPr>
+      </w:pPr>
+      <w:r>
+        <w:rPr>
+          <w:rFonts w:ascii="Arial" w:cs="Arial" w:eastAsia="Arial" w:hAnsi="Arial"/>
+          <w:sz w:val="24"/>
+          <w:szCs w:val="24"/>
+        </w:rPr>
+        <w:drawing>
+          <wp:inline distB="114300" distT="114300" distL="114300" distR="114300">
+            <wp:extent cx="4680000" cy="6703200"/>
+            <wp:effectExtent b="0" l="0" r="0" t="0"/>
+            <wp:docPr id="5" name="image4.png"/>
+            <a:graphic>
+              <a:graphicData uri="http://schemas.openxmlformats.org/drawingml/2006/picture">
+                <pic:pic>
+                  <pic:nvPicPr>
+                    <pic:cNvPr id="0" name="image4.png"/>
+                    <pic:cNvPicPr preferRelativeResize="0"/>
+                  </pic:nvPicPr>
+                  <pic:blipFill>
+                    <a:blip r:embed="rId13"/>
+                    <a:srcRect b="0" l="0" r="0" t="0"/>
+                    <a:stretch>
+                      <a:fillRect/>
+                    </a:stretch>
+                  </pic:blipFill>
+                  <pic:spPr>
+                    <a:xfrm>
+                      <a:off x="0" y="0"/>
+                      <a:ext cx="4680000" cy="6703200"/>
+                    </a:xfrm>
+                    <a:prstGeom prst="rect"/>
+                    <a:ln/>
+                  </pic:spPr>
+                </pic:pic>
+              </a:graphicData>
+            </a:graphic>
+          </wp:inline>
+        </w:drawing>
+      </w:r>
+      <w:r>
+        <w:rPr>
+          <w:rtl w:val="0"/>
+        </w:rPr>
+      </w:r>
+    </w:p>
+    <w:p>
+      <w:pPr>
+        <w:tabs>
+          <w:tab w:val="left" w:pos="720"/>
+        </w:tabs>
+        <w:spacing w:after="480" w:before="240" w:lineRule="auto"/>
+        <w:jc w:val="center"/>
+        <w:rPr/>
+      </w:pPr>
+      <w:r>
+        <w:rPr>
+          <w:rFonts w:ascii="Arial" w:cs="Arial" w:eastAsia="Arial" w:hAnsi="Arial"/>
+          <w:sz w:val="24"/>
+          <w:szCs w:val="24"/>
+          <w:rtl w:val="0"/>
+        </w:rPr>
+        <w:t xml:space="preserve">Figura 4. Amostra de como fazer uma edição em um item.</w:t>
+      </w:r>
+      <w:r>
+        <w:rPr>
           <w:rtl w:val="0"/>
         </w:rPr>
       </w:r>
@@ -4168,752 +5170,6 @@
           <w:szCs w:val="24"/>
         </w:rPr>
       </w:pPr>
-      <w:r>
-        <w:rPr>
-          <w:rtl w:val="0"/>
-        </w:rPr>
-      </w:r>
-    </w:p>
-    <w:p>
-      <w:pPr>
-        <w:tabs>
-          <w:tab w:val="left" w:pos="720"/>
-        </w:tabs>
-        <w:spacing w:after="480" w:before="240" w:line="360" w:lineRule="auto"/>
-        <w:ind w:right="0"/>
-        <w:jc w:val="left"/>
-        <w:rPr>
-          <w:rFonts w:ascii="Arial" w:cs="Arial" w:eastAsia="Arial" w:hAnsi="Arial"/>
-          <w:b w:val="1"/>
-          <w:color w:val="000000"/>
-          <w:sz w:val="24"/>
-          <w:szCs w:val="24"/>
-          <w:shd w:fill="auto" w:val="clear"/>
-          <w:vertAlign w:val="baseline"/>
-        </w:rPr>
-      </w:pPr>
-      <w:r>
-        <w:rPr>
-          <w:rFonts w:ascii="Arial" w:cs="Arial" w:eastAsia="Arial" w:hAnsi="Arial"/>
-          <w:b w:val="1"/>
-          <w:sz w:val="24"/>
-          <w:szCs w:val="24"/>
-          <w:rtl w:val="0"/>
-        </w:rPr>
-        <w:t xml:space="preserve">2.3.</w:t>
-        <w:tab/>
-      </w:r>
-      <w:r>
-        <w:rPr>
-          <w:rFonts w:ascii="Arial" w:cs="Arial" w:eastAsia="Arial" w:hAnsi="Arial"/>
-          <w:b w:val="1"/>
-          <w:color w:val="000000"/>
-          <w:sz w:val="24"/>
-          <w:szCs w:val="24"/>
-          <w:shd w:fill="auto" w:val="clear"/>
-          <w:vertAlign w:val="baseline"/>
-          <w:rtl w:val="0"/>
-        </w:rPr>
-        <w:t xml:space="preserve">Landing Page</w:t>
-      </w:r>
-    </w:p>
-    <w:p>
-      <w:pPr>
-        <w:tabs>
-          <w:tab w:val="left" w:pos="720"/>
-        </w:tabs>
-        <w:spacing w:after="480" w:before="240" w:line="360" w:lineRule="auto"/>
-        <w:ind w:right="0"/>
-        <w:jc w:val="left"/>
-        <w:rPr>
-          <w:rFonts w:ascii="Arial" w:cs="Arial" w:eastAsia="Arial" w:hAnsi="Arial"/>
-          <w:b w:val="1"/>
-          <w:sz w:val="24"/>
-          <w:szCs w:val="24"/>
-        </w:rPr>
-      </w:pPr>
-      <w:r>
-        <w:rPr>
-          <w:rtl w:val="0"/>
-        </w:rPr>
-      </w:r>
-    </w:p>
-    <w:p>
-      <w:pPr>
-        <w:tabs>
-          <w:tab w:val="left" w:pos="720"/>
-        </w:tabs>
-        <w:spacing w:after="480" w:before="240" w:line="240" w:lineRule="auto"/>
-        <w:ind w:left="0" w:right="0" w:firstLine="0"/>
-        <w:jc w:val="left"/>
-        <w:rPr>
-          <w:rFonts w:ascii="Times New Roman" w:cs="Times New Roman" w:eastAsia="Times New Roman" w:hAnsi="Times New Roman"/>
-          <w:b w:val="1"/>
-          <w:color w:val="000000"/>
-          <w:sz w:val="28"/>
-          <w:szCs w:val="28"/>
-          <w:shd w:fill="auto" w:val="clear"/>
-          <w:vertAlign w:val="baseline"/>
-        </w:rPr>
-      </w:pPr>
-      <w:r>
-        <w:rPr/>
-      </w:r>
-      <w:r>
-        <w:rPr>
-          <w:rtl w:val="0"/>
-        </w:rPr>
-      </w:r>
-    </w:p>
-    <w:p>
-      <w:pPr>
-        <w:tabs>
-          <w:tab w:val="left" w:pos="720"/>
-        </w:tabs>
-        <w:spacing w:after="480" w:before="240" w:line="240" w:lineRule="auto"/>
-        <w:ind w:left="0" w:right="0" w:firstLine="0"/>
-        <w:jc w:val="center"/>
-        <w:rPr>
-          <w:rFonts w:ascii="Arial" w:cs="Arial" w:eastAsia="Arial" w:hAnsi="Arial"/>
-          <w:sz w:val="24"/>
-          <w:szCs w:val="24"/>
-        </w:rPr>
-      </w:pPr>
-      <w:r>
-        <w:rPr>
-          <w:rFonts w:ascii="Arial" w:cs="Arial" w:eastAsia="Arial" w:hAnsi="Arial"/>
-          <w:sz w:val="24"/>
-          <w:szCs w:val="24"/>
-          <w:rtl w:val="0"/>
-        </w:rPr>
-        <w:t xml:space="preserve">Figura 1. Amostra do início da página.</w:t>
-      </w:r>
-    </w:p>
-    <w:p>
-      <w:pPr>
-        <w:tabs>
-          <w:tab w:val="left" w:pos="720"/>
-        </w:tabs>
-        <w:spacing w:after="480" w:before="240" w:line="240" w:lineRule="auto"/>
-        <w:ind w:left="0" w:right="0" w:firstLine="0"/>
-        <w:jc w:val="center"/>
-        <w:rPr>
-          <w:rFonts w:ascii="Arial" w:cs="Arial" w:eastAsia="Arial" w:hAnsi="Arial"/>
-          <w:sz w:val="24"/>
-          <w:szCs w:val="24"/>
-        </w:rPr>
-      </w:pPr>
-      <w:r>
-        <w:rPr>
-          <w:rtl w:val="0"/>
-        </w:rPr>
-      </w:r>
-    </w:p>
-    <w:p>
-      <w:pPr>
-        <w:tabs>
-          <w:tab w:val="left" w:pos="720"/>
-        </w:tabs>
-        <w:spacing w:after="480" w:before="240" w:line="240" w:lineRule="auto"/>
-        <w:ind w:left="0" w:right="0" w:firstLine="0"/>
-        <w:jc w:val="left"/>
-        <w:rPr>
-          <w:rFonts w:ascii="Times New Roman" w:cs="Times New Roman" w:eastAsia="Times New Roman" w:hAnsi="Times New Roman"/>
-          <w:b w:val="1"/>
-          <w:color w:val="000000"/>
-          <w:sz w:val="28"/>
-          <w:szCs w:val="28"/>
-          <w:shd w:fill="auto" w:val="clear"/>
-          <w:vertAlign w:val="baseline"/>
-        </w:rPr>
-      </w:pPr>
-      <w:r>
-        <w:rPr/>
-      </w:r>
-      <w:r>
-        <w:rPr>
-          <w:rtl w:val="0"/>
-        </w:rPr>
-      </w:r>
-    </w:p>
-    <w:p>
-      <w:pPr>
-        <w:tabs>
-          <w:tab w:val="left" w:pos="720"/>
-        </w:tabs>
-        <w:spacing w:after="480" w:before="240" w:line="240" w:lineRule="auto"/>
-        <w:ind w:left="0" w:right="0" w:firstLine="0"/>
-        <w:jc w:val="center"/>
-        <w:rPr>
-          <w:rFonts w:ascii="Arial" w:cs="Arial" w:eastAsia="Arial" w:hAnsi="Arial"/>
-          <w:sz w:val="24"/>
-          <w:szCs w:val="24"/>
-        </w:rPr>
-      </w:pPr>
-      <w:r>
-        <w:rPr>
-          <w:rFonts w:ascii="Arial" w:cs="Arial" w:eastAsia="Arial" w:hAnsi="Arial"/>
-          <w:sz w:val="24"/>
-          <w:szCs w:val="24"/>
-          <w:rtl w:val="0"/>
-        </w:rPr>
-        <w:t xml:space="preserve">Figura 2. Interface do aplicativo, detalhando como adicionar o livro, cadastrar e ver a lista de leitura.</w:t>
-      </w:r>
-    </w:p>
-    <w:p>
-      <w:pPr>
-        <w:tabs>
-          <w:tab w:val="left" w:pos="720"/>
-        </w:tabs>
-        <w:spacing w:after="480" w:before="240" w:line="240" w:lineRule="auto"/>
-        <w:ind w:left="0" w:right="0" w:firstLine="0"/>
-        <w:jc w:val="left"/>
-        <w:rPr>
-          <w:rFonts w:ascii="Times New Roman" w:cs="Times New Roman" w:eastAsia="Times New Roman" w:hAnsi="Times New Roman"/>
-          <w:b w:val="1"/>
-          <w:color w:val="000000"/>
-          <w:sz w:val="28"/>
-          <w:szCs w:val="28"/>
-          <w:shd w:fill="auto" w:val="clear"/>
-          <w:vertAlign w:val="baseline"/>
-        </w:rPr>
-      </w:pPr>
-      <w:r>
-        <w:rPr/>
-      </w:r>
-      <w:r>
-        <w:rPr>
-          <w:rtl w:val="0"/>
-        </w:rPr>
-      </w:r>
-    </w:p>
-    <w:p>
-      <w:pPr>
-        <w:tabs>
-          <w:tab w:val="left" w:pos="720"/>
-        </w:tabs>
-        <w:spacing w:after="480" w:before="240" w:line="240" w:lineRule="auto"/>
-        <w:ind w:left="0" w:right="0" w:firstLine="0"/>
-        <w:jc w:val="center"/>
-        <w:rPr>
-          <w:rFonts w:ascii="Arial" w:cs="Arial" w:eastAsia="Arial" w:hAnsi="Arial"/>
-          <w:color w:val="000000"/>
-          <w:sz w:val="24"/>
-          <w:szCs w:val="24"/>
-          <w:shd w:fill="auto" w:val="clear"/>
-          <w:vertAlign w:val="baseline"/>
-        </w:rPr>
-      </w:pPr>
-      <w:r>
-        <w:rPr>
-          <w:rFonts w:ascii="Arial" w:cs="Arial" w:eastAsia="Arial" w:hAnsi="Arial"/>
-          <w:sz w:val="24"/>
-          <w:szCs w:val="24"/>
-          <w:rtl w:val="0"/>
-        </w:rPr>
-        <w:t xml:space="preserve">Figura 3. Explicação para o usuário sobre o aplicativo.</w:t>
-      </w:r>
-      <w:r>
-        <w:rPr>
-          <w:rtl w:val="0"/>
-        </w:rPr>
-      </w:r>
-    </w:p>
-    <w:p>
-      <w:pPr>
-        <w:tabs>
-          <w:tab w:val="left" w:pos="720"/>
-        </w:tabs>
-        <w:spacing w:after="480" w:before="240" w:line="240" w:lineRule="auto"/>
-        <w:ind w:left="0" w:right="0" w:firstLine="0"/>
-        <w:jc w:val="left"/>
-        <w:rPr>
-          <w:rFonts w:ascii="Times New Roman" w:cs="Times New Roman" w:eastAsia="Times New Roman" w:hAnsi="Times New Roman"/>
-          <w:b w:val="1"/>
-          <w:color w:val="000000"/>
-          <w:sz w:val="28"/>
-          <w:szCs w:val="28"/>
-          <w:shd w:fill="auto" w:val="clear"/>
-          <w:vertAlign w:val="baseline"/>
-        </w:rPr>
-      </w:pPr>
-      <w:r>
-        <w:rPr/>
-      </w:r>
-      <w:r>
-        <w:rPr>
-          <w:rtl w:val="0"/>
-        </w:rPr>
-      </w:r>
-    </w:p>
-    <w:p>
-      <w:pPr>
-        <w:tabs>
-          <w:tab w:val="left" w:pos="720"/>
-        </w:tabs>
-        <w:spacing w:after="480" w:before="240" w:lineRule="auto"/>
-        <w:jc w:val="center"/>
-        <w:rPr>
-          <w:rFonts w:ascii="Times New Roman" w:cs="Times New Roman" w:eastAsia="Times New Roman" w:hAnsi="Times New Roman"/>
-          <w:b w:val="1"/>
-          <w:color w:val="000000"/>
-          <w:sz w:val="28"/>
-          <w:szCs w:val="28"/>
-          <w:shd w:fill="auto" w:val="clear"/>
-          <w:vertAlign w:val="baseline"/>
-        </w:rPr>
-      </w:pPr>
-      <w:r>
-        <w:rPr>
-          <w:rFonts w:ascii="Arial" w:cs="Arial" w:eastAsia="Arial" w:hAnsi="Arial"/>
-          <w:sz w:val="24"/>
-          <w:szCs w:val="24"/>
-          <w:rtl w:val="0"/>
-        </w:rPr>
-        <w:t xml:space="preserve">Figura 4. Tecnologias usadas no projeto.</w:t>
-      </w:r>
-      <w:r>
-        <w:rPr>
-          <w:rtl w:val="0"/>
-        </w:rPr>
-      </w:r>
-    </w:p>
-    <w:p>
-      <w:pPr>
-        <w:tabs>
-          <w:tab w:val="left" w:pos="720"/>
-        </w:tabs>
-        <w:spacing w:after="480" w:before="240" w:line="360" w:lineRule="auto"/>
-        <w:ind w:right="0"/>
-        <w:jc w:val="left"/>
-        <w:rPr>
-          <w:rFonts w:ascii="Arial" w:cs="Arial" w:eastAsia="Arial" w:hAnsi="Arial"/>
-          <w:b w:val="1"/>
-          <w:sz w:val="24"/>
-          <w:szCs w:val="24"/>
-        </w:rPr>
-      </w:pPr>
-      <w:r>
-        <w:rPr>
-          <w:rtl w:val="0"/>
-        </w:rPr>
-      </w:r>
-    </w:p>
-    <w:p>
-      <w:pPr>
-        <w:tabs>
-          <w:tab w:val="left" w:pos="720"/>
-        </w:tabs>
-        <w:spacing w:after="480" w:before="240" w:line="360" w:lineRule="auto"/>
-        <w:ind w:right="0"/>
-        <w:jc w:val="left"/>
-        <w:rPr>
-          <w:rFonts w:ascii="Arial" w:cs="Arial" w:eastAsia="Arial" w:hAnsi="Arial"/>
-          <w:b w:val="1"/>
-          <w:sz w:val="24"/>
-          <w:szCs w:val="24"/>
-        </w:rPr>
-      </w:pPr>
-      <w:r>
-        <w:rPr>
-          <w:rtl w:val="0"/>
-        </w:rPr>
-      </w:r>
-    </w:p>
-    <w:p>
-      <w:pPr>
-        <w:tabs>
-          <w:tab w:val="left" w:pos="720"/>
-        </w:tabs>
-        <w:spacing w:after="480" w:before="240" w:line="360" w:lineRule="auto"/>
-        <w:ind w:right="0"/>
-        <w:jc w:val="left"/>
-        <w:rPr>
-          <w:rFonts w:ascii="Arial" w:cs="Arial" w:eastAsia="Arial" w:hAnsi="Arial"/>
-          <w:b w:val="1"/>
-          <w:sz w:val="24"/>
-          <w:szCs w:val="24"/>
-        </w:rPr>
-      </w:pPr>
-      <w:r>
-        <w:rPr>
-          <w:rtl w:val="0"/>
-        </w:rPr>
-      </w:r>
-    </w:p>
-    <w:p>
-      <w:pPr>
-        <w:tabs>
-          <w:tab w:val="left" w:pos="720"/>
-        </w:tabs>
-        <w:spacing w:after="480" w:before="240" w:line="360" w:lineRule="auto"/>
-        <w:ind w:right="0"/>
-        <w:jc w:val="left"/>
-        <w:rPr>
-          <w:rFonts w:ascii="Arial" w:cs="Arial" w:eastAsia="Arial" w:hAnsi="Arial"/>
-          <w:b w:val="1"/>
-          <w:sz w:val="24"/>
-          <w:szCs w:val="24"/>
-        </w:rPr>
-      </w:pPr>
-      <w:r>
-        <w:rPr>
-          <w:rtl w:val="0"/>
-        </w:rPr>
-      </w:r>
-    </w:p>
-    <w:p>
-      <w:pPr>
-        <w:tabs>
-          <w:tab w:val="left" w:pos="720"/>
-        </w:tabs>
-        <w:spacing w:after="480" w:before="240" w:line="360" w:lineRule="auto"/>
-        <w:ind w:right="0"/>
-        <w:jc w:val="left"/>
-        <w:rPr>
-          <w:rFonts w:ascii="Arial" w:cs="Arial" w:eastAsia="Arial" w:hAnsi="Arial"/>
-          <w:b w:val="1"/>
-          <w:sz w:val="24"/>
-          <w:szCs w:val="24"/>
-        </w:rPr>
-      </w:pPr>
-      <w:r>
-        <w:rPr>
-          <w:rtl w:val="0"/>
-        </w:rPr>
-      </w:r>
-    </w:p>
-    <w:p>
-      <w:pPr>
-        <w:tabs>
-          <w:tab w:val="left" w:pos="720"/>
-        </w:tabs>
-        <w:spacing w:after="480" w:before="240" w:line="360" w:lineRule="auto"/>
-        <w:ind w:right="0"/>
-        <w:jc w:val="left"/>
-        <w:rPr>
-          <w:rFonts w:ascii="Arial" w:cs="Arial" w:eastAsia="Arial" w:hAnsi="Arial"/>
-          <w:b w:val="1"/>
-          <w:sz w:val="24"/>
-          <w:szCs w:val="24"/>
-        </w:rPr>
-      </w:pPr>
-      <w:r>
-        <w:rPr>
-          <w:rtl w:val="0"/>
-        </w:rPr>
-      </w:r>
-    </w:p>
-    <w:p>
-      <w:pPr>
-        <w:tabs>
-          <w:tab w:val="left" w:pos="720"/>
-        </w:tabs>
-        <w:spacing w:after="480" w:before="240" w:line="360" w:lineRule="auto"/>
-        <w:ind w:right="0"/>
-        <w:jc w:val="left"/>
-        <w:rPr>
-          <w:rFonts w:ascii="Arial" w:cs="Arial" w:eastAsia="Arial" w:hAnsi="Arial"/>
-          <w:b w:val="1"/>
-          <w:sz w:val="24"/>
-          <w:szCs w:val="24"/>
-        </w:rPr>
-      </w:pPr>
-      <w:r>
-        <w:rPr>
-          <w:rtl w:val="0"/>
-        </w:rPr>
-      </w:r>
-    </w:p>
-    <w:p>
-      <w:pPr>
-        <w:tabs>
-          <w:tab w:val="left" w:pos="720"/>
-        </w:tabs>
-        <w:spacing w:after="480" w:before="240" w:line="360" w:lineRule="auto"/>
-        <w:ind w:right="0"/>
-        <w:jc w:val="left"/>
-        <w:rPr>
-          <w:rFonts w:ascii="Arial" w:cs="Arial" w:eastAsia="Arial" w:hAnsi="Arial"/>
-          <w:b w:val="1"/>
-          <w:sz w:val="24"/>
-          <w:szCs w:val="24"/>
-        </w:rPr>
-      </w:pPr>
-      <w:r>
-        <w:rPr>
-          <w:rtl w:val="0"/>
-        </w:rPr>
-      </w:r>
-    </w:p>
-    <w:p>
-      <w:pPr>
-        <w:tabs>
-          <w:tab w:val="left" w:pos="720"/>
-        </w:tabs>
-        <w:spacing w:after="480" w:before="240" w:line="360" w:lineRule="auto"/>
-        <w:ind w:right="0"/>
-        <w:jc w:val="left"/>
-        <w:rPr>
-          <w:rFonts w:ascii="Arial" w:cs="Arial" w:eastAsia="Arial" w:hAnsi="Arial"/>
-          <w:b w:val="1"/>
-          <w:sz w:val="24"/>
-          <w:szCs w:val="24"/>
-        </w:rPr>
-      </w:pPr>
-      <w:r>
-        <w:rPr>
-          <w:rFonts w:ascii="Arial" w:cs="Arial" w:eastAsia="Arial" w:hAnsi="Arial"/>
-          <w:b w:val="1"/>
-          <w:sz w:val="24"/>
-          <w:szCs w:val="24"/>
-          <w:rtl w:val="0"/>
-        </w:rPr>
-        <w:t xml:space="preserve">2.5. </w:t>
-        <w:tab/>
-      </w:r>
-      <w:r>
-        <w:rPr>
-          <w:rFonts w:ascii="Arial" w:cs="Arial" w:eastAsia="Arial" w:hAnsi="Arial"/>
-          <w:b w:val="1"/>
-          <w:color w:val="000000"/>
-          <w:sz w:val="24"/>
-          <w:szCs w:val="24"/>
-          <w:shd w:fill="auto" w:val="clear"/>
-          <w:vertAlign w:val="baseline"/>
-          <w:rtl w:val="0"/>
-        </w:rPr>
-        <w:t xml:space="preserve">Prototipação e Projeto Rodando</w:t>
-      </w:r>
-      <w:r>
-        <w:rPr>
-          <w:rtl w:val="0"/>
-        </w:rPr>
-      </w:r>
-    </w:p>
-    <w:p>
-      <w:pPr>
-        <w:tabs>
-          <w:tab w:val="left" w:pos="720"/>
-        </w:tabs>
-        <w:spacing w:after="480" w:before="240" w:line="240" w:lineRule="auto"/>
-        <w:ind w:left="0" w:right="0" w:firstLine="0"/>
-        <w:jc w:val="left"/>
-        <w:rPr/>
-      </w:pPr>
-      <w:r>
-        <w:rPr/>
-      </w:r>
-      <w:r>
-        <w:rPr>
-          <w:rtl w:val="0"/>
-        </w:rPr>
-      </w:r>
-    </w:p>
-    <w:p>
-      <w:pPr>
-        <w:tabs>
-          <w:tab w:val="left" w:pos="720"/>
-        </w:tabs>
-        <w:spacing w:after="480" w:before="240" w:lineRule="auto"/>
-        <w:jc w:val="center"/>
-        <w:rPr/>
-      </w:pPr>
-      <w:r>
-        <w:rPr>
-          <w:rFonts w:ascii="Arial" w:cs="Arial" w:eastAsia="Arial" w:hAnsi="Arial"/>
-          <w:sz w:val="24"/>
-          <w:szCs w:val="24"/>
-          <w:rtl w:val="0"/>
-        </w:rPr>
-        <w:t xml:space="preserve">Figura 1. Tela de splash -- </w:t>
-      </w:r>
-      <w:r>
-        <w:rPr>
-          <w:rFonts w:ascii="Arial" w:cs="Arial" w:eastAsia="Arial" w:hAnsi="Arial"/>
-          <w:b w:val="1"/>
-          <w:sz w:val="24"/>
-          <w:szCs w:val="24"/>
-          <w:rtl w:val="0"/>
-        </w:rPr>
-        <w:t xml:space="preserve">telas</w:t>
-      </w:r>
-      <w:r>
-        <w:rPr>
-          <w:rFonts w:ascii="Arial" w:cs="Arial" w:eastAsia="Arial" w:hAnsi="Arial"/>
-          <w:sz w:val="24"/>
-          <w:szCs w:val="24"/>
-          <w:rtl w:val="0"/>
-        </w:rPr>
-        <w:t xml:space="preserve"> de aberturas, tecnicamente conhecidas como </w:t>
-      </w:r>
-      <w:r>
-        <w:rPr>
-          <w:rFonts w:ascii="Arial" w:cs="Arial" w:eastAsia="Arial" w:hAnsi="Arial"/>
-          <w:b w:val="1"/>
-          <w:sz w:val="24"/>
-          <w:szCs w:val="24"/>
-          <w:rtl w:val="0"/>
-        </w:rPr>
-        <w:t xml:space="preserve">Splash</w:t>
-      </w:r>
-      <w:r>
-        <w:rPr>
-          <w:rFonts w:ascii="Arial" w:cs="Arial" w:eastAsia="Arial" w:hAnsi="Arial"/>
-          <w:sz w:val="24"/>
-          <w:szCs w:val="24"/>
-          <w:rtl w:val="0"/>
-        </w:rPr>
-        <w:t xml:space="preserve"> Screens, são </w:t>
-      </w:r>
-      <w:r>
-        <w:rPr>
-          <w:rFonts w:ascii="Arial" w:cs="Arial" w:eastAsia="Arial" w:hAnsi="Arial"/>
-          <w:b w:val="1"/>
-          <w:sz w:val="24"/>
-          <w:szCs w:val="24"/>
-          <w:rtl w:val="0"/>
-        </w:rPr>
-        <w:t xml:space="preserve">telas</w:t>
-      </w:r>
-      <w:r>
-        <w:rPr>
-          <w:rFonts w:ascii="Arial" w:cs="Arial" w:eastAsia="Arial" w:hAnsi="Arial"/>
-          <w:sz w:val="24"/>
-          <w:szCs w:val="24"/>
-          <w:rtl w:val="0"/>
-        </w:rPr>
-        <w:t xml:space="preserve"> que são apresentadas ao usuário no primeiro instante em que ele abre a App, justamente para apresentarmos uma marca, ou então realizarmos algum tipo de pré-processameto que exige alguns segundos -- e tela inicial da aplicação.</w:t>
-      </w:r>
-      <w:r>
-        <w:rPr>
-          <w:rtl w:val="0"/>
-        </w:rPr>
-      </w:r>
-    </w:p>
-    <w:p>
-      <w:pPr>
-        <w:tabs>
-          <w:tab w:val="left" w:pos="720"/>
-        </w:tabs>
-        <w:spacing w:after="480" w:before="240" w:line="240" w:lineRule="auto"/>
-        <w:ind w:left="0" w:right="0" w:firstLine="0"/>
-        <w:jc w:val="left"/>
-        <w:rPr/>
-      </w:pPr>
-      <w:r>
-        <w:rPr/>
-      </w:r>
-      <w:r>
-        <w:rPr>
-          <w:rtl w:val="0"/>
-        </w:rPr>
-      </w:r>
-    </w:p>
-    <w:p>
-      <w:pPr>
-        <w:tabs>
-          <w:tab w:val="left" w:pos="720"/>
-        </w:tabs>
-        <w:spacing w:after="480" w:before="240" w:lineRule="auto"/>
-        <w:jc w:val="center"/>
-        <w:rPr/>
-      </w:pPr>
-      <w:r>
-        <w:rPr>
-          <w:rFonts w:ascii="Arial" w:cs="Arial" w:eastAsia="Arial" w:hAnsi="Arial"/>
-          <w:sz w:val="24"/>
-          <w:szCs w:val="24"/>
-          <w:rtl w:val="0"/>
-        </w:rPr>
-        <w:t xml:space="preserve">Figura 2. Como adicionar informações e tirando foto do livro a ser adicionado.</w:t>
-      </w:r>
-      <w:r>
-        <w:rPr>
-          <w:rtl w:val="0"/>
-        </w:rPr>
-      </w:r>
-    </w:p>
-    <w:p>
-      <w:pPr>
-        <w:tabs>
-          <w:tab w:val="left" w:pos="720"/>
-        </w:tabs>
-        <w:spacing w:after="480" w:before="240" w:line="240" w:lineRule="auto"/>
-        <w:ind w:left="0" w:right="0" w:firstLine="0"/>
-        <w:jc w:val="left"/>
-        <w:rPr/>
-      </w:pPr>
-      <w:r>
-        <w:rPr/>
-      </w:r>
-      <w:r>
-        <w:rPr>
-          <w:rtl w:val="0"/>
-        </w:rPr>
-      </w:r>
-    </w:p>
-    <w:p>
-      <w:pPr>
-        <w:tabs>
-          <w:tab w:val="left" w:pos="720"/>
-        </w:tabs>
-        <w:spacing w:after="480" w:before="240" w:lineRule="auto"/>
-        <w:jc w:val="center"/>
-        <w:rPr/>
-      </w:pPr>
-      <w:r>
-        <w:rPr>
-          <w:rFonts w:ascii="Arial" w:cs="Arial" w:eastAsia="Arial" w:hAnsi="Arial"/>
-          <w:sz w:val="24"/>
-          <w:szCs w:val="24"/>
-          <w:rtl w:val="0"/>
-        </w:rPr>
-        <w:t xml:space="preserve">Figura 3. Item já adicionado à lista de leitura e marcação de livro como lido, podendo editar ou excluir o mesmo.</w:t>
-      </w:r>
-      <w:r>
-        <w:rPr>
-          <w:rtl w:val="0"/>
-        </w:rPr>
-      </w:r>
-    </w:p>
-    <w:p>
-      <w:pPr>
-        <w:tabs>
-          <w:tab w:val="left" w:pos="720"/>
-        </w:tabs>
-        <w:spacing w:after="480" w:before="240" w:line="240" w:lineRule="auto"/>
-        <w:ind w:left="0" w:right="0" w:firstLine="0"/>
-        <w:jc w:val="left"/>
-        <w:rPr/>
-      </w:pPr>
-      <w:r>
-        <w:rPr/>
-      </w:r>
-      <w:r>
-        <w:rPr>
-          <w:rtl w:val="0"/>
-        </w:rPr>
-      </w:r>
-    </w:p>
-    <w:p>
-      <w:pPr>
-        <w:tabs>
-          <w:tab w:val="left" w:pos="720"/>
-        </w:tabs>
-        <w:spacing w:after="480" w:before="240" w:lineRule="auto"/>
-        <w:jc w:val="center"/>
-        <w:rPr/>
-      </w:pPr>
-      <w:r>
-        <w:rPr>
-          <w:rFonts w:ascii="Arial" w:cs="Arial" w:eastAsia="Arial" w:hAnsi="Arial"/>
-          <w:sz w:val="24"/>
-          <w:szCs w:val="24"/>
-          <w:rtl w:val="0"/>
-        </w:rPr>
-        <w:t xml:space="preserve">Figura 4. Amostra de como fazer uma edição em um item.</w:t>
-      </w:r>
       <w:r>
         <w:rPr>
           <w:rtl w:val="0"/>
@@ -5368,7 +5624,28 @@
           <w:vertAlign w:val="baseline"/>
           <w:rtl w:val="0"/>
         </w:rPr>
-        <w:t xml:space="preserve">Algumas idéias, por falta de tempo, infelizmente foram descartadas. Porém, ficamos satisfeitos em entregar o aplicativo do jeito que está, trazendo uma proposta simples, mas eficiente, que com certeza facilitará em muito a vida do usuário.</w:t>
+        <w:t xml:space="preserve">Algumas idéias, por falta de tempo, infelizmente foram descartadas. Porém, ficamos satisfeitos em entregar o aplicativo do jeito que está, trazendo uma proposta simples, mas eficiente, que com certeza facilitar</w:t>
+      </w:r>
+      <w:r>
+        <w:rPr>
+          <w:rFonts w:ascii="Arial" w:cs="Arial" w:eastAsia="Arial" w:hAnsi="Arial"/>
+          <w:sz w:val="24"/>
+          <w:szCs w:val="24"/>
+          <w:rtl w:val="0"/>
+        </w:rPr>
+        <w:t xml:space="preserve">ia</w:t>
+      </w:r>
+      <w:r>
+        <w:rPr>
+          <w:rFonts w:ascii="Arial" w:cs="Arial" w:eastAsia="Arial" w:hAnsi="Arial"/>
+          <w:color w:val="000000"/>
+          <w:sz w:val="24"/>
+          <w:szCs w:val="24"/>
+          <w:shd w:fill="auto" w:val="clear"/>
+          <w:vertAlign w:val="baseline"/>
+          <w:rtl w:val="0"/>
+        </w:rPr>
+        <w:t xml:space="preserve"> em muito a vida do usuário.</w:t>
       </w:r>
     </w:p>
     <w:p>
@@ -5579,7 +5856,7 @@
           <w:szCs w:val="24"/>
           <w:rtl w:val="0"/>
         </w:rPr>
-        <w:t xml:space="preserve">NETLIFY,  Disponível em: &lt;https://www.netlify.com/&gt;. Acesso em: 25 de novembro de 2020.</w:t>
+        <w:t xml:space="preserve">NETLIFY,  Disponível em: &lt;https://www.netlify.com/&gt;. Acesso em: 26 de novembro de 2020.</w:t>
       </w:r>
     </w:p>
     <w:sectPr>
@@ -5592,7 +5869,234 @@
 </file>
 
 <file path=word/numbering.xml><?xml version="1.0" encoding="utf-8"?>
-<w:numbering xmlns:mc="http://schemas.openxmlformats.org/markup-compatibility/2006" xmlns:o="urn:schemas-microsoft-com:office:office" xmlns:r="http://schemas.openxmlformats.org/officeDocument/2006/relationships" xmlns:m="http://schemas.openxmlformats.org/officeDocument/2006/math" xmlns:v="urn:schemas-microsoft-com:vml" xmlns:wp="http://schemas.openxmlformats.org/drawingml/2006/wordprocessingDrawing" xmlns:w10="urn:schemas-microsoft-com:office:word" xmlns:w="http://schemas.openxmlformats.org/wordprocessingml/2006/main" xmlns:wne="http://schemas.microsoft.com/office/word/2006/wordml" xmlns:sl="http://schemas.openxmlformats.org/schemaLibrary/2006/main" xmlns:a="http://schemas.openxmlformats.org/drawingml/2006/main" xmlns:pic="http://schemas.openxmlformats.org/drawingml/2006/picture" xmlns:c="http://schemas.openxmlformats.org/drawingml/2006/chart" xmlns:lc="http://schemas.openxmlformats.org/drawingml/2006/lockedCanvas" xmlns:dgm="http://schemas.openxmlformats.org/drawingml/2006/diagram" xmlns:wps="http://schemas.microsoft.com/office/word/2010/wordprocessingShape" xmlns:wpg="http://schemas.microsoft.com/office/word/2010/wordprocessingGroup" xmlns:w14="http://schemas.microsoft.com/office/word/2010/wordml" xmlns:w15="http://schemas.microsoft.com/office/word/2012/wordml"/>
+<w:numbering xmlns:mc="http://schemas.openxmlformats.org/markup-compatibility/2006" xmlns:o="urn:schemas-microsoft-com:office:office" xmlns:r="http://schemas.openxmlformats.org/officeDocument/2006/relationships" xmlns:m="http://schemas.openxmlformats.org/officeDocument/2006/math" xmlns:v="urn:schemas-microsoft-com:vml" xmlns:wp="http://schemas.openxmlformats.org/drawingml/2006/wordprocessingDrawing" xmlns:w10="urn:schemas-microsoft-com:office:word" xmlns:w="http://schemas.openxmlformats.org/wordprocessingml/2006/main" xmlns:wne="http://schemas.microsoft.com/office/word/2006/wordml" xmlns:sl="http://schemas.openxmlformats.org/schemaLibrary/2006/main" xmlns:a="http://schemas.openxmlformats.org/drawingml/2006/main" xmlns:pic="http://schemas.openxmlformats.org/drawingml/2006/picture" xmlns:c="http://schemas.openxmlformats.org/drawingml/2006/chart" xmlns:lc="http://schemas.openxmlformats.org/drawingml/2006/lockedCanvas" xmlns:dgm="http://schemas.openxmlformats.org/drawingml/2006/diagram" xmlns:wps="http://schemas.microsoft.com/office/word/2010/wordprocessingShape" xmlns:wpg="http://schemas.microsoft.com/office/word/2010/wordprocessingGroup" xmlns:w14="http://schemas.microsoft.com/office/word/2010/wordml" xmlns:w15="http://schemas.microsoft.com/office/word/2012/wordml">
+  <w:abstractNum w:abstractNumId="1">
+    <w:lvl w:ilvl="0">
+      <w:start w:val="1"/>
+      <w:numFmt w:val="bullet"/>
+      <w:lvlText w:val="●"/>
+      <w:lvlJc w:val="left"/>
+      <w:pPr>
+        <w:ind w:left="1440" w:hanging="360"/>
+      </w:pPr>
+      <w:rPr>
+        <w:u w:val="none"/>
+      </w:rPr>
+    </w:lvl>
+    <w:lvl w:ilvl="1">
+      <w:start w:val="1"/>
+      <w:numFmt w:val="bullet"/>
+      <w:lvlText w:val="○"/>
+      <w:lvlJc w:val="left"/>
+      <w:pPr>
+        <w:ind w:left="2160" w:hanging="360"/>
+      </w:pPr>
+      <w:rPr>
+        <w:u w:val="none"/>
+      </w:rPr>
+    </w:lvl>
+    <w:lvl w:ilvl="2">
+      <w:start w:val="1"/>
+      <w:numFmt w:val="bullet"/>
+      <w:lvlText w:val="■"/>
+      <w:lvlJc w:val="left"/>
+      <w:pPr>
+        <w:ind w:left="2880" w:hanging="360"/>
+      </w:pPr>
+      <w:rPr>
+        <w:u w:val="none"/>
+      </w:rPr>
+    </w:lvl>
+    <w:lvl w:ilvl="3">
+      <w:start w:val="1"/>
+      <w:numFmt w:val="bullet"/>
+      <w:lvlText w:val="●"/>
+      <w:lvlJc w:val="left"/>
+      <w:pPr>
+        <w:ind w:left="3600" w:hanging="360"/>
+      </w:pPr>
+      <w:rPr>
+        <w:u w:val="none"/>
+      </w:rPr>
+    </w:lvl>
+    <w:lvl w:ilvl="4">
+      <w:start w:val="1"/>
+      <w:numFmt w:val="bullet"/>
+      <w:lvlText w:val="○"/>
+      <w:lvlJc w:val="left"/>
+      <w:pPr>
+        <w:ind w:left="4320" w:hanging="360"/>
+      </w:pPr>
+      <w:rPr>
+        <w:u w:val="none"/>
+      </w:rPr>
+    </w:lvl>
+    <w:lvl w:ilvl="5">
+      <w:start w:val="1"/>
+      <w:numFmt w:val="bullet"/>
+      <w:lvlText w:val="■"/>
+      <w:lvlJc w:val="left"/>
+      <w:pPr>
+        <w:ind w:left="5040" w:hanging="360"/>
+      </w:pPr>
+      <w:rPr>
+        <w:u w:val="none"/>
+      </w:rPr>
+    </w:lvl>
+    <w:lvl w:ilvl="6">
+      <w:start w:val="1"/>
+      <w:numFmt w:val="bullet"/>
+      <w:lvlText w:val="●"/>
+      <w:lvlJc w:val="left"/>
+      <w:pPr>
+        <w:ind w:left="5760" w:hanging="360"/>
+      </w:pPr>
+      <w:rPr>
+        <w:u w:val="none"/>
+      </w:rPr>
+    </w:lvl>
+    <w:lvl w:ilvl="7">
+      <w:start w:val="1"/>
+      <w:numFmt w:val="bullet"/>
+      <w:lvlText w:val="○"/>
+      <w:lvlJc w:val="left"/>
+      <w:pPr>
+        <w:ind w:left="6480" w:hanging="360"/>
+      </w:pPr>
+      <w:rPr>
+        <w:u w:val="none"/>
+      </w:rPr>
+    </w:lvl>
+    <w:lvl w:ilvl="8">
+      <w:start w:val="1"/>
+      <w:numFmt w:val="bullet"/>
+      <w:lvlText w:val="■"/>
+      <w:lvlJc w:val="left"/>
+      <w:pPr>
+        <w:ind w:left="7200" w:hanging="360"/>
+      </w:pPr>
+      <w:rPr>
+        <w:u w:val="none"/>
+      </w:rPr>
+    </w:lvl>
+  </w:abstractNum>
+  <w:abstractNum w:abstractNumId="2">
+    <w:lvl w:ilvl="0">
+      <w:start w:val="1"/>
+      <w:numFmt w:val="bullet"/>
+      <w:lvlText w:val="●"/>
+      <w:lvlJc w:val="left"/>
+      <w:pPr>
+        <w:ind w:left="1440" w:hanging="360"/>
+      </w:pPr>
+      <w:rPr>
+        <w:u w:val="none"/>
+      </w:rPr>
+    </w:lvl>
+    <w:lvl w:ilvl="1">
+      <w:start w:val="1"/>
+      <w:numFmt w:val="bullet"/>
+      <w:lvlText w:val="○"/>
+      <w:lvlJc w:val="left"/>
+      <w:pPr>
+        <w:ind w:left="2160" w:hanging="360"/>
+      </w:pPr>
+      <w:rPr>
+        <w:u w:val="none"/>
+      </w:rPr>
+    </w:lvl>
+    <w:lvl w:ilvl="2">
+      <w:start w:val="1"/>
+      <w:numFmt w:val="bullet"/>
+      <w:lvlText w:val="■"/>
+      <w:lvlJc w:val="left"/>
+      <w:pPr>
+        <w:ind w:left="2880" w:hanging="360"/>
+      </w:pPr>
+      <w:rPr>
+        <w:u w:val="none"/>
+      </w:rPr>
+    </w:lvl>
+    <w:lvl w:ilvl="3">
+      <w:start w:val="1"/>
+      <w:numFmt w:val="bullet"/>
+      <w:lvlText w:val="●"/>
+      <w:lvlJc w:val="left"/>
+      <w:pPr>
+        <w:ind w:left="3600" w:hanging="360"/>
+      </w:pPr>
+      <w:rPr>
+        <w:u w:val="none"/>
+      </w:rPr>
+    </w:lvl>
+    <w:lvl w:ilvl="4">
+      <w:start w:val="1"/>
+      <w:numFmt w:val="bullet"/>
+      <w:lvlText w:val="○"/>
+      <w:lvlJc w:val="left"/>
+      <w:pPr>
+        <w:ind w:left="4320" w:hanging="360"/>
+      </w:pPr>
+      <w:rPr>
+        <w:u w:val="none"/>
+      </w:rPr>
+    </w:lvl>
+    <w:lvl w:ilvl="5">
+      <w:start w:val="1"/>
+      <w:numFmt w:val="bullet"/>
+      <w:lvlText w:val="■"/>
+      <w:lvlJc w:val="left"/>
+      <w:pPr>
+        <w:ind w:left="5040" w:hanging="360"/>
+      </w:pPr>
+      <w:rPr>
+        <w:u w:val="none"/>
+      </w:rPr>
+    </w:lvl>
+    <w:lvl w:ilvl="6">
+      <w:start w:val="1"/>
+      <w:numFmt w:val="bullet"/>
+      <w:lvlText w:val="●"/>
+      <w:lvlJc w:val="left"/>
+      <w:pPr>
+        <w:ind w:left="5760" w:hanging="360"/>
+      </w:pPr>
+      <w:rPr>
+        <w:u w:val="none"/>
+      </w:rPr>
+    </w:lvl>
+    <w:lvl w:ilvl="7">
+      <w:start w:val="1"/>
+      <w:numFmt w:val="bullet"/>
+      <w:lvlText w:val="○"/>
+      <w:lvlJc w:val="left"/>
+      <w:pPr>
+        <w:ind w:left="6480" w:hanging="360"/>
+      </w:pPr>
+      <w:rPr>
+        <w:u w:val="none"/>
+      </w:rPr>
+    </w:lvl>
+    <w:lvl w:ilvl="8">
+      <w:start w:val="1"/>
+      <w:numFmt w:val="bullet"/>
+      <w:lvlText w:val="■"/>
+      <w:lvlJc w:val="left"/>
+      <w:pPr>
+        <w:ind w:left="7200" w:hanging="360"/>
+      </w:pPr>
+      <w:rPr>
+        <w:u w:val="none"/>
+      </w:rPr>
+    </w:lvl>
+  </w:abstractNum>
+  <w:num w:numId="1">
+    <w:abstractNumId w:val="1"/>
+  </w:num>
+  <w:num w:numId="2">
+    <w:abstractNumId w:val="2"/>
+  </w:num>
+</w:numbering>
 </file>
 
 <file path=word/styles.xml><?xml version="1.0" encoding="utf-8"?>
@@ -6054,19 +6558,4 @@
   </a:objectDefaults>
   <a:extraClrSchemeLst/>
 </a:theme>
-</file>
-
-<file path=customXML/item1.xml><?xml version="1.0" encoding="utf-8"?>
-<go:gDocsCustomXmlDataStorage xmlns:go="http://customooxmlschemas.google.com/" xmlns:r="http://schemas.openxmlformats.org/officeDocument/2006/relationships">
-  <go:docsCustomData xmlns:go="http://customooxmlschemas.google.com/" roundtripDataSignature="AMtx7mjwQJNy7nhrPPcbtxwINXb8aHOM2g==">AMUW2mXK5kc2OFkhhNw0k1/HhFMqQPMAEed+r7rl8FZG5v37OvCmeIDnieLOv9eEXr3VHXtS+bx0b/evgkgSh1DMYq1nKdE1ceGgfqLhGRbJqzwg+tSaAEI=</go:docsCustomData>
-</go:gDocsCustomXmlDataStorage>
-</file>
-
-<file path=customXML/itemProps1.xml><?xml version="1.0" encoding="utf-8"?>
-<ds:datastoreItem xmlns:ds="http://schemas.openxmlformats.org/officeDocument/2006/customXml" ds:itemID="{11111111-1234-1234-1234-123412341234}">
-  <ds:schemaRefs>
-    <ds:schemaRef ds:uri="http://schemas.openxmlformats.org/officeDocument/2006/relationships"/>
-    <ds:schemaRef ds:uri="http://customooxmlschemas.google.com/"/>
-  </ds:schemaRefs>
-</ds:datastoreItem>
 </file>
</xml_diff>